<commit_message>
Interfaz de usuario casi terminado sin imagenes
</commit_message>
<xml_diff>
--- a/Documentacion/Interfaz de usuario.docx
+++ b/Documentacion/Interfaz de usuario.docx
@@ -936,6 +936,50 @@
         </w:rPr>
         <w:t>:</w:t>
       </w:r>
+      <w:r>
+        <w:rPr>
+          <w:rFonts w:ascii="Arial" w:hAnsi="Arial" w:cs="Arial"/>
+        </w:rPr>
+        <w:t xml:space="preserve"> Al  iniciar el sistema</w:t>
+      </w:r>
+      <w:r>
+        <w:rPr>
+          <w:rFonts w:ascii="Arial" w:hAnsi="Arial" w:cs="Arial"/>
+        </w:rPr>
+        <w:t xml:space="preserve"> los usuarios se encuentran con la pantalla de bienvenida del sistema. En  la parte inferior de la pantalla se encuentran los </w:t>
+      </w:r>
+      <w:r>
+        <w:rPr>
+          <w:rFonts w:ascii="Arial" w:hAnsi="Arial" w:cs="Arial"/>
+        </w:rPr>
+        <w:t xml:space="preserve"> campos Usuario y Contraseña, los cuales permitirán</w:t>
+      </w:r>
+      <w:r>
+        <w:rPr>
+          <w:rFonts w:ascii="Arial" w:hAnsi="Arial" w:cs="Arial"/>
+        </w:rPr>
+        <w:t xml:space="preserve"> tener acceso al sistema solo</w:t>
+      </w:r>
+      <w:r>
+        <w:rPr>
+          <w:rFonts w:ascii="Arial" w:hAnsi="Arial" w:cs="Arial"/>
+        </w:rPr>
+        <w:t xml:space="preserve"> los usuarios autorizados.</w:t>
+      </w:r>
+    </w:p>
+    <w:p>
+      <w:pPr>
+        <w:pStyle w:val="Sinespaciado"/>
+        <w:rPr>
+          <w:rFonts w:ascii="Arial" w:hAnsi="Arial" w:cs="Arial"/>
+        </w:rPr>
+      </w:pPr>
+      <w:r>
+        <w:rPr>
+          <w:rFonts w:ascii="Arial" w:hAnsi="Arial" w:cs="Arial"/>
+        </w:rPr>
+        <w:t>Al ingresar el usuario y su contraseña, se direccionara a la pantalla de pedidos, En caso contrario aparecerá un mensaje de "Usuario o contraseña incorrecto".</w:t>
+      </w:r>
     </w:p>
     <w:p>
       <w:pPr>
@@ -958,10 +1002,238 @@
         </w:rPr>
         <w:t>Pantalla Pedidos:</w:t>
       </w:r>
-    </w:p>
-    <w:p>
-      <w:pPr>
-        <w:pStyle w:val="Sinespaciado"/>
+      <w:r>
+        <w:rPr>
+          <w:rFonts w:ascii="Arial" w:hAnsi="Arial" w:cs="Arial"/>
+        </w:rPr>
+        <w:t xml:space="preserve"> En esta pantalla se puede observar los pedidos que han sido enviados por los clientes. Cuenta con un cuadro principal que lista  todos los pedidos con los siguientes datos:</w:t>
+      </w:r>
+      <w:r>
+        <w:rPr>
+          <w:rFonts w:ascii="Arial" w:hAnsi="Arial" w:cs="Arial"/>
+        </w:rPr>
+        <w:t xml:space="preserve"> </w:t>
+      </w:r>
+      <w:proofErr w:type="spellStart"/>
+      <w:r>
+        <w:rPr>
+          <w:rFonts w:ascii="Arial" w:hAnsi="Arial" w:cs="Arial"/>
+        </w:rPr>
+        <w:t>idPedido</w:t>
+      </w:r>
+      <w:proofErr w:type="spellEnd"/>
+      <w:r>
+        <w:rPr>
+          <w:rFonts w:ascii="Arial" w:hAnsi="Arial" w:cs="Arial"/>
+        </w:rPr>
+        <w:t>, Fecha, Total, Mesa.</w:t>
+      </w:r>
+    </w:p>
+    <w:p>
+      <w:pPr>
+        <w:pStyle w:val="Sinespaciado"/>
+        <w:rPr>
+          <w:rFonts w:ascii="Arial" w:hAnsi="Arial" w:cs="Arial"/>
+        </w:rPr>
+      </w:pPr>
+    </w:p>
+    <w:p>
+      <w:pPr>
+        <w:pStyle w:val="Sinespaciado"/>
+        <w:numPr>
+          <w:ilvl w:val="0"/>
+          <w:numId w:val="4"/>
+        </w:numPr>
+        <w:rPr>
+          <w:rFonts w:ascii="Arial" w:hAnsi="Arial" w:cs="Arial"/>
+        </w:rPr>
+      </w:pPr>
+      <w:r>
+        <w:rPr>
+          <w:rFonts w:ascii="Arial" w:hAnsi="Arial" w:cs="Arial"/>
+        </w:rPr>
+        <w:t>Botón Buscar pedido:</w:t>
+      </w:r>
+      <w:r>
+        <w:rPr>
+          <w:rFonts w:ascii="Arial" w:hAnsi="Arial" w:cs="Arial"/>
+        </w:rPr>
+        <w:t xml:space="preserve"> genera una lista con los pedidos desde una fecha inicial hasta una final y los muestra en el cuadro principal.</w:t>
+      </w:r>
+    </w:p>
+    <w:p>
+      <w:pPr>
+        <w:pStyle w:val="Sinespaciado"/>
+        <w:ind w:left="720"/>
+        <w:rPr>
+          <w:rFonts w:ascii="Arial" w:hAnsi="Arial" w:cs="Arial"/>
+        </w:rPr>
+      </w:pPr>
+    </w:p>
+    <w:p>
+      <w:pPr>
+        <w:pStyle w:val="Sinespaciado"/>
+        <w:numPr>
+          <w:ilvl w:val="0"/>
+          <w:numId w:val="4"/>
+        </w:numPr>
+        <w:rPr>
+          <w:rFonts w:ascii="Arial" w:hAnsi="Arial" w:cs="Arial"/>
+        </w:rPr>
+      </w:pPr>
+      <w:r>
+        <w:rPr>
+          <w:rFonts w:ascii="Arial" w:hAnsi="Arial" w:cs="Arial"/>
+        </w:rPr>
+        <w:t>Botón Actualizar:</w:t>
+      </w:r>
+      <w:r>
+        <w:rPr>
+          <w:rFonts w:ascii="Arial" w:hAnsi="Arial" w:cs="Arial"/>
+        </w:rPr>
+        <w:t xml:space="preserve"> Actualiza la lista de pedidos de la pantalla principal.</w:t>
+      </w:r>
+    </w:p>
+    <w:p>
+      <w:pPr>
+        <w:pStyle w:val="Sinespaciado"/>
+        <w:ind w:left="720"/>
+        <w:rPr>
+          <w:rFonts w:ascii="Arial" w:hAnsi="Arial" w:cs="Arial"/>
+        </w:rPr>
+      </w:pPr>
+    </w:p>
+    <w:p>
+      <w:pPr>
+        <w:pStyle w:val="Sinespaciado"/>
+        <w:numPr>
+          <w:ilvl w:val="0"/>
+          <w:numId w:val="4"/>
+        </w:numPr>
+        <w:rPr>
+          <w:rFonts w:ascii="Arial" w:hAnsi="Arial" w:cs="Arial"/>
+        </w:rPr>
+      </w:pPr>
+      <w:r>
+        <w:rPr>
+          <w:rFonts w:ascii="Arial" w:hAnsi="Arial" w:cs="Arial"/>
+        </w:rPr>
+        <w:t>Botón Detalle:</w:t>
+      </w:r>
+      <w:r>
+        <w:rPr>
+          <w:rFonts w:ascii="Arial" w:hAnsi="Arial" w:cs="Arial"/>
+        </w:rPr>
+        <w:t xml:space="preserve"> Muestra en detalle un pedido. Muestra</w:t>
+      </w:r>
+      <w:r>
+        <w:rPr>
+          <w:rFonts w:ascii="Arial" w:hAnsi="Arial" w:cs="Arial"/>
+        </w:rPr>
+        <w:t xml:space="preserve"> </w:t>
+      </w:r>
+      <w:r>
+        <w:rPr>
+          <w:rFonts w:ascii="Arial" w:hAnsi="Arial" w:cs="Arial"/>
+        </w:rPr>
+        <w:t xml:space="preserve">la siguiente </w:t>
+      </w:r>
+      <w:proofErr w:type="spellStart"/>
+      <w:r>
+        <w:rPr>
+          <w:rFonts w:ascii="Arial" w:hAnsi="Arial" w:cs="Arial"/>
+        </w:rPr>
+        <w:t>informacion</w:t>
+      </w:r>
+      <w:proofErr w:type="spellEnd"/>
+      <w:r>
+        <w:rPr>
+          <w:rFonts w:ascii="Arial" w:hAnsi="Arial" w:cs="Arial"/>
+        </w:rPr>
+        <w:t xml:space="preserve">: </w:t>
+      </w:r>
+      <w:proofErr w:type="spellStart"/>
+      <w:r>
+        <w:rPr>
+          <w:rFonts w:ascii="Arial" w:hAnsi="Arial" w:cs="Arial"/>
+        </w:rPr>
+        <w:t>IdMenu</w:t>
+      </w:r>
+      <w:proofErr w:type="spellEnd"/>
+      <w:r>
+        <w:rPr>
+          <w:rFonts w:ascii="Arial" w:hAnsi="Arial" w:cs="Arial"/>
+        </w:rPr>
+        <w:t>, Nombre</w:t>
+      </w:r>
+      <w:r>
+        <w:rPr>
+          <w:rFonts w:ascii="Arial" w:hAnsi="Arial" w:cs="Arial"/>
+        </w:rPr>
+        <w:t>,</w:t>
+      </w:r>
+      <w:r>
+        <w:rPr>
+          <w:rFonts w:ascii="Arial" w:hAnsi="Arial" w:cs="Arial"/>
+        </w:rPr>
+        <w:t xml:space="preserve"> Precio,</w:t>
+      </w:r>
+      <w:r>
+        <w:rPr>
+          <w:rFonts w:ascii="Arial" w:hAnsi="Arial" w:cs="Arial"/>
+        </w:rPr>
+        <w:t xml:space="preserve"> Cantida</w:t>
+      </w:r>
+      <w:r>
+        <w:rPr>
+          <w:rFonts w:ascii="Arial" w:hAnsi="Arial" w:cs="Arial"/>
+        </w:rPr>
+        <w:t>d</w:t>
+      </w:r>
+      <w:r>
+        <w:rPr>
+          <w:rFonts w:ascii="Arial" w:hAnsi="Arial" w:cs="Arial"/>
+        </w:rPr>
+        <w:t xml:space="preserve"> y Estado.</w:t>
+      </w:r>
+    </w:p>
+    <w:p>
+      <w:pPr>
+        <w:pStyle w:val="Sinespaciado"/>
+        <w:ind w:left="720"/>
+        <w:rPr>
+          <w:rFonts w:ascii="Arial" w:hAnsi="Arial" w:cs="Arial"/>
+        </w:rPr>
+      </w:pPr>
+    </w:p>
+    <w:p>
+      <w:pPr>
+        <w:pStyle w:val="Sinespaciado"/>
+        <w:numPr>
+          <w:ilvl w:val="0"/>
+          <w:numId w:val="4"/>
+        </w:numPr>
+        <w:rPr>
+          <w:rFonts w:ascii="Arial" w:hAnsi="Arial" w:cs="Arial"/>
+        </w:rPr>
+      </w:pPr>
+      <w:r>
+        <w:rPr>
+          <w:rFonts w:ascii="Arial" w:hAnsi="Arial" w:cs="Arial"/>
+        </w:rPr>
+        <w:t>Botón Generar Pedido:</w:t>
+      </w:r>
+      <w:r>
+        <w:rPr>
+          <w:rFonts w:ascii="Arial" w:hAnsi="Arial" w:cs="Arial"/>
+        </w:rPr>
+        <w:t xml:space="preserve"> Permite al usuario del sistema imprimir un pedido.</w:t>
+      </w:r>
+    </w:p>
+    <w:p>
+      <w:pPr>
+        <w:pStyle w:val="Sinespaciado"/>
+        <w:ind w:left="720"/>
         <w:rPr>
           <w:rFonts w:ascii="Arial" w:hAnsi="Arial" w:cs="Arial"/>
         </w:rPr>
@@ -980,10 +1252,159 @@
         </w:rPr>
         <w:t>Pantalla Videos:</w:t>
       </w:r>
-    </w:p>
-    <w:p>
-      <w:pPr>
-        <w:pStyle w:val="Sinespaciado"/>
+      <w:r>
+        <w:rPr>
+          <w:rFonts w:ascii="Arial" w:hAnsi="Arial" w:cs="Arial"/>
+        </w:rPr>
+        <w:t xml:space="preserve"> </w:t>
+      </w:r>
+      <w:r>
+        <w:rPr>
+          <w:rFonts w:ascii="Arial" w:hAnsi="Arial" w:cs="Arial"/>
+        </w:rPr>
+        <w:t>En esta pant</w:t>
+      </w:r>
+      <w:r>
+        <w:rPr>
+          <w:rFonts w:ascii="Arial" w:hAnsi="Arial" w:cs="Arial"/>
+        </w:rPr>
+        <w:t>alla se observan</w:t>
+      </w:r>
+      <w:r>
+        <w:rPr>
+          <w:rFonts w:ascii="Arial" w:hAnsi="Arial" w:cs="Arial"/>
+        </w:rPr>
+        <w:t xml:space="preserve"> los videos definidos por el administrador. El cuadro principal muestra la lista de direcciones de videos y se remarca con color el video al cual el usuario tendrá acceso.</w:t>
+      </w:r>
+      <w:r>
+        <w:rPr>
+          <w:rFonts w:ascii="Arial" w:hAnsi="Arial" w:cs="Arial"/>
+        </w:rPr>
+        <w:t xml:space="preserve"> </w:t>
+      </w:r>
+      <w:r>
+        <w:rPr>
+          <w:rFonts w:ascii="Arial" w:hAnsi="Arial" w:cs="Arial"/>
+        </w:rPr>
+        <w:t xml:space="preserve">Cuenta con un cuadro principal que lista los videos con los siguientes datos: id, Nombre, </w:t>
+      </w:r>
+      <w:proofErr w:type="spellStart"/>
+      <w:r>
+        <w:rPr>
+          <w:rFonts w:ascii="Arial" w:hAnsi="Arial" w:cs="Arial"/>
+        </w:rPr>
+        <w:t>Url</w:t>
+      </w:r>
+      <w:proofErr w:type="spellEnd"/>
+      <w:r>
+        <w:rPr>
+          <w:rFonts w:ascii="Arial" w:hAnsi="Arial" w:cs="Arial"/>
+        </w:rPr>
+        <w:t xml:space="preserve"> y Estado.</w:t>
+      </w:r>
+    </w:p>
+    <w:p>
+      <w:pPr>
+        <w:pStyle w:val="Sinespaciado"/>
+        <w:rPr>
+          <w:rFonts w:ascii="Arial" w:hAnsi="Arial" w:cs="Arial"/>
+        </w:rPr>
+      </w:pPr>
+    </w:p>
+    <w:p>
+      <w:pPr>
+        <w:pStyle w:val="Sinespaciado"/>
+        <w:numPr>
+          <w:ilvl w:val="0"/>
+          <w:numId w:val="5"/>
+        </w:numPr>
+        <w:rPr>
+          <w:rFonts w:ascii="Arial" w:hAnsi="Arial" w:cs="Arial"/>
+        </w:rPr>
+      </w:pPr>
+      <w:r>
+        <w:rPr>
+          <w:rFonts w:ascii="Arial" w:hAnsi="Arial" w:cs="Arial"/>
+        </w:rPr>
+        <w:t>Botón Agregar:</w:t>
+      </w:r>
+      <w:r>
+        <w:rPr>
+          <w:rFonts w:ascii="Arial" w:hAnsi="Arial" w:cs="Arial"/>
+        </w:rPr>
+        <w:t xml:space="preserve"> Agrega un nuevo video a la lista de video.</w:t>
+      </w:r>
+    </w:p>
+    <w:p>
+      <w:pPr>
+        <w:pStyle w:val="Sinespaciado"/>
+        <w:ind w:left="720"/>
+        <w:rPr>
+          <w:rFonts w:ascii="Arial" w:hAnsi="Arial" w:cs="Arial"/>
+        </w:rPr>
+      </w:pPr>
+    </w:p>
+    <w:p>
+      <w:pPr>
+        <w:pStyle w:val="Sinespaciado"/>
+        <w:numPr>
+          <w:ilvl w:val="0"/>
+          <w:numId w:val="5"/>
+        </w:numPr>
+        <w:rPr>
+          <w:rFonts w:ascii="Arial" w:hAnsi="Arial" w:cs="Arial"/>
+        </w:rPr>
+      </w:pPr>
+      <w:r>
+        <w:rPr>
+          <w:rFonts w:ascii="Arial" w:hAnsi="Arial" w:cs="Arial"/>
+        </w:rPr>
+        <w:t>Botón Eliminar:</w:t>
+      </w:r>
+      <w:r>
+        <w:rPr>
+          <w:rFonts w:ascii="Arial" w:hAnsi="Arial" w:cs="Arial"/>
+        </w:rPr>
+        <w:t xml:space="preserve"> Elimina un video de la lista.</w:t>
+      </w:r>
+    </w:p>
+    <w:p>
+      <w:pPr>
+        <w:pStyle w:val="Sinespaciado"/>
+        <w:ind w:left="720"/>
+        <w:rPr>
+          <w:rFonts w:ascii="Arial" w:hAnsi="Arial" w:cs="Arial"/>
+        </w:rPr>
+      </w:pPr>
+    </w:p>
+    <w:p>
+      <w:pPr>
+        <w:pStyle w:val="Sinespaciado"/>
+        <w:numPr>
+          <w:ilvl w:val="0"/>
+          <w:numId w:val="5"/>
+        </w:numPr>
+        <w:rPr>
+          <w:rFonts w:ascii="Arial" w:hAnsi="Arial" w:cs="Arial"/>
+        </w:rPr>
+      </w:pPr>
+      <w:r>
+        <w:rPr>
+          <w:rFonts w:ascii="Arial" w:hAnsi="Arial" w:cs="Arial"/>
+        </w:rPr>
+        <w:t>Botón Cargar video:</w:t>
+      </w:r>
+      <w:r>
+        <w:rPr>
+          <w:rFonts w:ascii="Arial" w:hAnsi="Arial" w:cs="Arial"/>
+        </w:rPr>
+        <w:t xml:space="preserve"> Selecciona el video que el cliente podrá ver desde la aplicación móvil.</w:t>
+      </w:r>
+    </w:p>
+    <w:p>
+      <w:pPr>
+        <w:pStyle w:val="Sinespaciado"/>
+        <w:ind w:left="720"/>
         <w:rPr>
           <w:rFonts w:ascii="Arial" w:hAnsi="Arial" w:cs="Arial"/>
         </w:rPr>
@@ -1002,6 +1423,136 @@
         </w:rPr>
         <w:t>Pantalla Diarios:</w:t>
       </w:r>
+      <w:r>
+        <w:rPr>
+          <w:rFonts w:ascii="Arial" w:hAnsi="Arial" w:cs="Arial"/>
+        </w:rPr>
+        <w:t xml:space="preserve"> </w:t>
+      </w:r>
+      <w:r>
+        <w:rPr>
+          <w:rFonts w:ascii="Arial" w:hAnsi="Arial" w:cs="Arial"/>
+        </w:rPr>
+        <w:t>En esta pant</w:t>
+      </w:r>
+      <w:r>
+        <w:rPr>
+          <w:rFonts w:ascii="Arial" w:hAnsi="Arial" w:cs="Arial"/>
+        </w:rPr>
+        <w:t>alla se observan los diarios digitales</w:t>
+      </w:r>
+      <w:r>
+        <w:rPr>
+          <w:rFonts w:ascii="Arial" w:hAnsi="Arial" w:cs="Arial"/>
+        </w:rPr>
+        <w:t xml:space="preserve"> definidos por el administrador. El cuadro principal muestra la lista de direcciones de </w:t>
+      </w:r>
+      <w:r>
+        <w:rPr>
+          <w:rFonts w:ascii="Arial" w:hAnsi="Arial" w:cs="Arial"/>
+        </w:rPr>
+        <w:t>los diarios digitales a los que el cliente tendrá acceso.</w:t>
+      </w:r>
+      <w:r>
+        <w:rPr>
+          <w:rFonts w:ascii="Arial" w:hAnsi="Arial" w:cs="Arial"/>
+        </w:rPr>
+        <w:t xml:space="preserve"> Cuenta con un cuadro principal que lista los Diarios con los siguientes datos: id, Nombre y </w:t>
+      </w:r>
+      <w:proofErr w:type="spellStart"/>
+      <w:r>
+        <w:rPr>
+          <w:rFonts w:ascii="Arial" w:hAnsi="Arial" w:cs="Arial"/>
+        </w:rPr>
+        <w:t>Url</w:t>
+      </w:r>
+      <w:proofErr w:type="spellEnd"/>
+      <w:r>
+        <w:rPr>
+          <w:rFonts w:ascii="Arial" w:hAnsi="Arial" w:cs="Arial"/>
+        </w:rPr>
+        <w:t>.</w:t>
+      </w:r>
+    </w:p>
+    <w:p>
+      <w:pPr>
+        <w:pStyle w:val="Sinespaciado"/>
+        <w:rPr>
+          <w:rFonts w:ascii="Arial" w:hAnsi="Arial" w:cs="Arial"/>
+        </w:rPr>
+      </w:pPr>
+    </w:p>
+    <w:p>
+      <w:pPr>
+        <w:pStyle w:val="Sinespaciado"/>
+        <w:rPr>
+          <w:rFonts w:ascii="Arial" w:hAnsi="Arial" w:cs="Arial"/>
+        </w:rPr>
+      </w:pPr>
+    </w:p>
+    <w:p>
+      <w:pPr>
+        <w:pStyle w:val="Sinespaciado"/>
+        <w:numPr>
+          <w:ilvl w:val="0"/>
+          <w:numId w:val="7"/>
+        </w:numPr>
+        <w:rPr>
+          <w:rFonts w:ascii="Arial" w:hAnsi="Arial" w:cs="Arial"/>
+        </w:rPr>
+      </w:pPr>
+      <w:r>
+        <w:rPr>
+          <w:rFonts w:ascii="Arial" w:hAnsi="Arial" w:cs="Arial"/>
+        </w:rPr>
+        <w:lastRenderedPageBreak/>
+        <w:t>Botón Agregar:</w:t>
+      </w:r>
+      <w:r>
+        <w:rPr>
+          <w:rFonts w:ascii="Arial" w:hAnsi="Arial" w:cs="Arial"/>
+        </w:rPr>
+        <w:t xml:space="preserve"> </w:t>
+      </w:r>
+      <w:r>
+        <w:rPr>
+          <w:rFonts w:ascii="Arial" w:hAnsi="Arial" w:cs="Arial"/>
+        </w:rPr>
+        <w:t>Agrega una nueva dirección de diario digital a la lista.</w:t>
+      </w:r>
+    </w:p>
+    <w:p>
+      <w:pPr>
+        <w:pStyle w:val="Sinespaciado"/>
+        <w:ind w:left="720"/>
+        <w:rPr>
+          <w:rFonts w:ascii="Arial" w:hAnsi="Arial" w:cs="Arial"/>
+        </w:rPr>
+      </w:pPr>
+    </w:p>
+    <w:p>
+      <w:pPr>
+        <w:pStyle w:val="Sinespaciado"/>
+        <w:numPr>
+          <w:ilvl w:val="0"/>
+          <w:numId w:val="5"/>
+        </w:numPr>
+        <w:rPr>
+          <w:rFonts w:ascii="Arial" w:hAnsi="Arial" w:cs="Arial"/>
+        </w:rPr>
+      </w:pPr>
+      <w:r>
+        <w:rPr>
+          <w:rFonts w:ascii="Arial" w:hAnsi="Arial" w:cs="Arial"/>
+        </w:rPr>
+        <w:t>Botón Eliminar:</w:t>
+      </w:r>
+      <w:r>
+        <w:rPr>
+          <w:rFonts w:ascii="Arial" w:hAnsi="Arial" w:cs="Arial"/>
+        </w:rPr>
+        <w:t xml:space="preserve"> Elimina un dirección de diario digital de la lista.</w:t>
+      </w:r>
     </w:p>
     <w:p>
       <w:pPr>
@@ -1024,6 +1575,24 @@
         </w:rPr>
         <w:t xml:space="preserve">Pantalla </w:t>
       </w:r>
+      <w:r>
+        <w:rPr>
+          <w:rFonts w:ascii="Arial" w:hAnsi="Arial" w:cs="Arial"/>
+        </w:rPr>
+        <w:t>Menú</w:t>
+      </w:r>
+      <w:r>
+        <w:rPr>
+          <w:rFonts w:ascii="Arial" w:hAnsi="Arial" w:cs="Arial"/>
+        </w:rPr>
+        <w:t>:</w:t>
+      </w:r>
+      <w:r>
+        <w:rPr>
+          <w:rFonts w:ascii="Arial" w:hAnsi="Arial" w:cs="Arial"/>
+        </w:rPr>
+        <w:t xml:space="preserve"> En esta pantalla se observan los </w:t>
+      </w:r>
       <w:proofErr w:type="spellStart"/>
       <w:r>
         <w:rPr>
@@ -1036,7 +1605,67 @@
         <w:rPr>
           <w:rFonts w:ascii="Arial" w:hAnsi="Arial" w:cs="Arial"/>
         </w:rPr>
-        <w:t>:</w:t>
+        <w:t xml:space="preserve"> definidos por el administrador. El cuadro principal muestra la lista de </w:t>
+      </w:r>
+      <w:proofErr w:type="spellStart"/>
+      <w:r>
+        <w:rPr>
+          <w:rFonts w:ascii="Arial" w:hAnsi="Arial" w:cs="Arial"/>
+        </w:rPr>
+        <w:t>Menu</w:t>
+      </w:r>
+      <w:proofErr w:type="spellEnd"/>
+      <w:r>
+        <w:rPr>
+          <w:rFonts w:ascii="Arial" w:hAnsi="Arial" w:cs="Arial"/>
+        </w:rPr>
+        <w:t xml:space="preserve"> que se mostraran en la Carta Gourmet. Cuenta con un cuadro principal que lista  todos los </w:t>
+      </w:r>
+      <w:proofErr w:type="spellStart"/>
+      <w:r>
+        <w:rPr>
+          <w:rFonts w:ascii="Arial" w:hAnsi="Arial" w:cs="Arial"/>
+        </w:rPr>
+        <w:t>Menu</w:t>
+      </w:r>
+      <w:proofErr w:type="spellEnd"/>
+      <w:r>
+        <w:rPr>
+          <w:rFonts w:ascii="Arial" w:hAnsi="Arial" w:cs="Arial"/>
+        </w:rPr>
+        <w:t xml:space="preserve"> con los siguientes datos: id, Nombre, Precio, Descripción y Categoría .</w:t>
+      </w:r>
+    </w:p>
+    <w:p>
+      <w:pPr>
+        <w:pStyle w:val="Sinespaciado"/>
+        <w:rPr>
+          <w:rFonts w:ascii="Arial" w:hAnsi="Arial" w:cs="Arial"/>
+        </w:rPr>
+      </w:pPr>
+    </w:p>
+    <w:p>
+      <w:pPr>
+        <w:pStyle w:val="Sinespaciado"/>
+        <w:numPr>
+          <w:ilvl w:val="0"/>
+          <w:numId w:val="6"/>
+        </w:numPr>
+        <w:rPr>
+          <w:rFonts w:ascii="Arial" w:hAnsi="Arial" w:cs="Arial"/>
+        </w:rPr>
+      </w:pPr>
+      <w:r>
+        <w:rPr>
+          <w:rFonts w:ascii="Arial" w:hAnsi="Arial" w:cs="Arial"/>
+        </w:rPr>
+        <w:t>Botón Modificar Precio:</w:t>
+      </w:r>
+      <w:r>
+        <w:rPr>
+          <w:rFonts w:ascii="Arial" w:hAnsi="Arial" w:cs="Arial"/>
+        </w:rPr>
+        <w:t xml:space="preserve"> Permite modificar el precio de uno de los Menu.</w:t>
       </w:r>
     </w:p>
     <w:sectPr>
@@ -1165,6 +1794,119 @@
     </w:lvl>
   </w:abstractNum>
   <w:abstractNum w:abstractNumId="1">
+    <w:nsid w:val="1A9E531B"/>
+    <w:multiLevelType w:val="hybridMultilevel"/>
+    <w:tmpl w:val="FB56B03E"/>
+    <w:lvl w:ilvl="0" w:tplc="0C0A0001">
+      <w:start w:val="1"/>
+      <w:numFmt w:val="bullet"/>
+      <w:lvlText w:val=""/>
+      <w:lvlJc w:val="left"/>
+      <w:pPr>
+        <w:ind w:left="720" w:hanging="360"/>
+      </w:pPr>
+      <w:rPr>
+        <w:rFonts w:ascii="Symbol" w:hAnsi="Symbol" w:hint="default"/>
+      </w:rPr>
+    </w:lvl>
+    <w:lvl w:ilvl="1" w:tplc="0C0A0003" w:tentative="1">
+      <w:start w:val="1"/>
+      <w:numFmt w:val="bullet"/>
+      <w:lvlText w:val="o"/>
+      <w:lvlJc w:val="left"/>
+      <w:pPr>
+        <w:ind w:left="1440" w:hanging="360"/>
+      </w:pPr>
+      <w:rPr>
+        <w:rFonts w:ascii="Courier New" w:hAnsi="Courier New" w:cs="Courier New" w:hint="default"/>
+      </w:rPr>
+    </w:lvl>
+    <w:lvl w:ilvl="2" w:tplc="0C0A0005" w:tentative="1">
+      <w:start w:val="1"/>
+      <w:numFmt w:val="bullet"/>
+      <w:lvlText w:val=""/>
+      <w:lvlJc w:val="left"/>
+      <w:pPr>
+        <w:ind w:left="2160" w:hanging="360"/>
+      </w:pPr>
+      <w:rPr>
+        <w:rFonts w:ascii="Wingdings" w:hAnsi="Wingdings" w:hint="default"/>
+      </w:rPr>
+    </w:lvl>
+    <w:lvl w:ilvl="3" w:tplc="0C0A0001" w:tentative="1">
+      <w:start w:val="1"/>
+      <w:numFmt w:val="bullet"/>
+      <w:lvlText w:val=""/>
+      <w:lvlJc w:val="left"/>
+      <w:pPr>
+        <w:ind w:left="2880" w:hanging="360"/>
+      </w:pPr>
+      <w:rPr>
+        <w:rFonts w:ascii="Symbol" w:hAnsi="Symbol" w:hint="default"/>
+      </w:rPr>
+    </w:lvl>
+    <w:lvl w:ilvl="4" w:tplc="0C0A0003" w:tentative="1">
+      <w:start w:val="1"/>
+      <w:numFmt w:val="bullet"/>
+      <w:lvlText w:val="o"/>
+      <w:lvlJc w:val="left"/>
+      <w:pPr>
+        <w:ind w:left="3600" w:hanging="360"/>
+      </w:pPr>
+      <w:rPr>
+        <w:rFonts w:ascii="Courier New" w:hAnsi="Courier New" w:cs="Courier New" w:hint="default"/>
+      </w:rPr>
+    </w:lvl>
+    <w:lvl w:ilvl="5" w:tplc="0C0A0005" w:tentative="1">
+      <w:start w:val="1"/>
+      <w:numFmt w:val="bullet"/>
+      <w:lvlText w:val=""/>
+      <w:lvlJc w:val="left"/>
+      <w:pPr>
+        <w:ind w:left="4320" w:hanging="360"/>
+      </w:pPr>
+      <w:rPr>
+        <w:rFonts w:ascii="Wingdings" w:hAnsi="Wingdings" w:hint="default"/>
+      </w:rPr>
+    </w:lvl>
+    <w:lvl w:ilvl="6" w:tplc="0C0A0001" w:tentative="1">
+      <w:start w:val="1"/>
+      <w:numFmt w:val="bullet"/>
+      <w:lvlText w:val=""/>
+      <w:lvlJc w:val="left"/>
+      <w:pPr>
+        <w:ind w:left="5040" w:hanging="360"/>
+      </w:pPr>
+      <w:rPr>
+        <w:rFonts w:ascii="Symbol" w:hAnsi="Symbol" w:hint="default"/>
+      </w:rPr>
+    </w:lvl>
+    <w:lvl w:ilvl="7" w:tplc="0C0A0003" w:tentative="1">
+      <w:start w:val="1"/>
+      <w:numFmt w:val="bullet"/>
+      <w:lvlText w:val="o"/>
+      <w:lvlJc w:val="left"/>
+      <w:pPr>
+        <w:ind w:left="5760" w:hanging="360"/>
+      </w:pPr>
+      <w:rPr>
+        <w:rFonts w:ascii="Courier New" w:hAnsi="Courier New" w:cs="Courier New" w:hint="default"/>
+      </w:rPr>
+    </w:lvl>
+    <w:lvl w:ilvl="8" w:tplc="0C0A0005" w:tentative="1">
+      <w:start w:val="1"/>
+      <w:numFmt w:val="bullet"/>
+      <w:lvlText w:val=""/>
+      <w:lvlJc w:val="left"/>
+      <w:pPr>
+        <w:ind w:left="6480" w:hanging="360"/>
+      </w:pPr>
+      <w:rPr>
+        <w:rFonts w:ascii="Wingdings" w:hAnsi="Wingdings" w:hint="default"/>
+      </w:rPr>
+    </w:lvl>
+  </w:abstractNum>
+  <w:abstractNum w:abstractNumId="2">
     <w:nsid w:val="2C6C683A"/>
     <w:multiLevelType w:val="hybridMultilevel"/>
     <w:tmpl w:val="A8F67EBA"/>
@@ -1277,7 +2019,7 @@
       </w:rPr>
     </w:lvl>
   </w:abstractNum>
-  <w:abstractNum w:abstractNumId="2">
+  <w:abstractNum w:abstractNumId="3">
     <w:nsid w:val="3DC90E04"/>
     <w:multiLevelType w:val="multilevel"/>
     <w:tmpl w:val="0C0A0021"/>
@@ -1387,6 +2129,345 @@
       </w:pPr>
       <w:rPr>
         <w:rFonts w:ascii="Symbol" w:hAnsi="Symbol" w:hint="default"/>
+      </w:rPr>
+    </w:lvl>
+  </w:abstractNum>
+  <w:abstractNum w:abstractNumId="4">
+    <w:nsid w:val="59F42B5B"/>
+    <w:multiLevelType w:val="hybridMultilevel"/>
+    <w:tmpl w:val="EC701D8A"/>
+    <w:lvl w:ilvl="0" w:tplc="0C0A0001">
+      <w:start w:val="1"/>
+      <w:numFmt w:val="bullet"/>
+      <w:lvlText w:val=""/>
+      <w:lvlJc w:val="left"/>
+      <w:pPr>
+        <w:ind w:left="720" w:hanging="360"/>
+      </w:pPr>
+      <w:rPr>
+        <w:rFonts w:ascii="Symbol" w:hAnsi="Symbol" w:hint="default"/>
+      </w:rPr>
+    </w:lvl>
+    <w:lvl w:ilvl="1" w:tplc="0C0A0003" w:tentative="1">
+      <w:start w:val="1"/>
+      <w:numFmt w:val="bullet"/>
+      <w:lvlText w:val="o"/>
+      <w:lvlJc w:val="left"/>
+      <w:pPr>
+        <w:ind w:left="1440" w:hanging="360"/>
+      </w:pPr>
+      <w:rPr>
+        <w:rFonts w:ascii="Courier New" w:hAnsi="Courier New" w:cs="Courier New" w:hint="default"/>
+      </w:rPr>
+    </w:lvl>
+    <w:lvl w:ilvl="2" w:tplc="0C0A0005" w:tentative="1">
+      <w:start w:val="1"/>
+      <w:numFmt w:val="bullet"/>
+      <w:lvlText w:val=""/>
+      <w:lvlJc w:val="left"/>
+      <w:pPr>
+        <w:ind w:left="2160" w:hanging="360"/>
+      </w:pPr>
+      <w:rPr>
+        <w:rFonts w:ascii="Wingdings" w:hAnsi="Wingdings" w:hint="default"/>
+      </w:rPr>
+    </w:lvl>
+    <w:lvl w:ilvl="3" w:tplc="0C0A0001" w:tentative="1">
+      <w:start w:val="1"/>
+      <w:numFmt w:val="bullet"/>
+      <w:lvlText w:val=""/>
+      <w:lvlJc w:val="left"/>
+      <w:pPr>
+        <w:ind w:left="2880" w:hanging="360"/>
+      </w:pPr>
+      <w:rPr>
+        <w:rFonts w:ascii="Symbol" w:hAnsi="Symbol" w:hint="default"/>
+      </w:rPr>
+    </w:lvl>
+    <w:lvl w:ilvl="4" w:tplc="0C0A0003" w:tentative="1">
+      <w:start w:val="1"/>
+      <w:numFmt w:val="bullet"/>
+      <w:lvlText w:val="o"/>
+      <w:lvlJc w:val="left"/>
+      <w:pPr>
+        <w:ind w:left="3600" w:hanging="360"/>
+      </w:pPr>
+      <w:rPr>
+        <w:rFonts w:ascii="Courier New" w:hAnsi="Courier New" w:cs="Courier New" w:hint="default"/>
+      </w:rPr>
+    </w:lvl>
+    <w:lvl w:ilvl="5" w:tplc="0C0A0005" w:tentative="1">
+      <w:start w:val="1"/>
+      <w:numFmt w:val="bullet"/>
+      <w:lvlText w:val=""/>
+      <w:lvlJc w:val="left"/>
+      <w:pPr>
+        <w:ind w:left="4320" w:hanging="360"/>
+      </w:pPr>
+      <w:rPr>
+        <w:rFonts w:ascii="Wingdings" w:hAnsi="Wingdings" w:hint="default"/>
+      </w:rPr>
+    </w:lvl>
+    <w:lvl w:ilvl="6" w:tplc="0C0A0001" w:tentative="1">
+      <w:start w:val="1"/>
+      <w:numFmt w:val="bullet"/>
+      <w:lvlText w:val=""/>
+      <w:lvlJc w:val="left"/>
+      <w:pPr>
+        <w:ind w:left="5040" w:hanging="360"/>
+      </w:pPr>
+      <w:rPr>
+        <w:rFonts w:ascii="Symbol" w:hAnsi="Symbol" w:hint="default"/>
+      </w:rPr>
+    </w:lvl>
+    <w:lvl w:ilvl="7" w:tplc="0C0A0003" w:tentative="1">
+      <w:start w:val="1"/>
+      <w:numFmt w:val="bullet"/>
+      <w:lvlText w:val="o"/>
+      <w:lvlJc w:val="left"/>
+      <w:pPr>
+        <w:ind w:left="5760" w:hanging="360"/>
+      </w:pPr>
+      <w:rPr>
+        <w:rFonts w:ascii="Courier New" w:hAnsi="Courier New" w:cs="Courier New" w:hint="default"/>
+      </w:rPr>
+    </w:lvl>
+    <w:lvl w:ilvl="8" w:tplc="0C0A0005" w:tentative="1">
+      <w:start w:val="1"/>
+      <w:numFmt w:val="bullet"/>
+      <w:lvlText w:val=""/>
+      <w:lvlJc w:val="left"/>
+      <w:pPr>
+        <w:ind w:left="6480" w:hanging="360"/>
+      </w:pPr>
+      <w:rPr>
+        <w:rFonts w:ascii="Wingdings" w:hAnsi="Wingdings" w:hint="default"/>
+      </w:rPr>
+    </w:lvl>
+  </w:abstractNum>
+  <w:abstractNum w:abstractNumId="5">
+    <w:nsid w:val="5ACE5CF1"/>
+    <w:multiLevelType w:val="hybridMultilevel"/>
+    <w:tmpl w:val="85708FBC"/>
+    <w:lvl w:ilvl="0" w:tplc="0C0A0001">
+      <w:start w:val="1"/>
+      <w:numFmt w:val="bullet"/>
+      <w:lvlText w:val=""/>
+      <w:lvlJc w:val="left"/>
+      <w:pPr>
+        <w:ind w:left="720" w:hanging="360"/>
+      </w:pPr>
+      <w:rPr>
+        <w:rFonts w:ascii="Symbol" w:hAnsi="Symbol" w:hint="default"/>
+      </w:rPr>
+    </w:lvl>
+    <w:lvl w:ilvl="1" w:tplc="0C0A0003" w:tentative="1">
+      <w:start w:val="1"/>
+      <w:numFmt w:val="bullet"/>
+      <w:lvlText w:val="o"/>
+      <w:lvlJc w:val="left"/>
+      <w:pPr>
+        <w:ind w:left="1440" w:hanging="360"/>
+      </w:pPr>
+      <w:rPr>
+        <w:rFonts w:ascii="Courier New" w:hAnsi="Courier New" w:cs="Courier New" w:hint="default"/>
+      </w:rPr>
+    </w:lvl>
+    <w:lvl w:ilvl="2" w:tplc="0C0A0005" w:tentative="1">
+      <w:start w:val="1"/>
+      <w:numFmt w:val="bullet"/>
+      <w:lvlText w:val=""/>
+      <w:lvlJc w:val="left"/>
+      <w:pPr>
+        <w:ind w:left="2160" w:hanging="360"/>
+      </w:pPr>
+      <w:rPr>
+        <w:rFonts w:ascii="Wingdings" w:hAnsi="Wingdings" w:hint="default"/>
+      </w:rPr>
+    </w:lvl>
+    <w:lvl w:ilvl="3" w:tplc="0C0A0001" w:tentative="1">
+      <w:start w:val="1"/>
+      <w:numFmt w:val="bullet"/>
+      <w:lvlText w:val=""/>
+      <w:lvlJc w:val="left"/>
+      <w:pPr>
+        <w:ind w:left="2880" w:hanging="360"/>
+      </w:pPr>
+      <w:rPr>
+        <w:rFonts w:ascii="Symbol" w:hAnsi="Symbol" w:hint="default"/>
+      </w:rPr>
+    </w:lvl>
+    <w:lvl w:ilvl="4" w:tplc="0C0A0003" w:tentative="1">
+      <w:start w:val="1"/>
+      <w:numFmt w:val="bullet"/>
+      <w:lvlText w:val="o"/>
+      <w:lvlJc w:val="left"/>
+      <w:pPr>
+        <w:ind w:left="3600" w:hanging="360"/>
+      </w:pPr>
+      <w:rPr>
+        <w:rFonts w:ascii="Courier New" w:hAnsi="Courier New" w:cs="Courier New" w:hint="default"/>
+      </w:rPr>
+    </w:lvl>
+    <w:lvl w:ilvl="5" w:tplc="0C0A0005" w:tentative="1">
+      <w:start w:val="1"/>
+      <w:numFmt w:val="bullet"/>
+      <w:lvlText w:val=""/>
+      <w:lvlJc w:val="left"/>
+      <w:pPr>
+        <w:ind w:left="4320" w:hanging="360"/>
+      </w:pPr>
+      <w:rPr>
+        <w:rFonts w:ascii="Wingdings" w:hAnsi="Wingdings" w:hint="default"/>
+      </w:rPr>
+    </w:lvl>
+    <w:lvl w:ilvl="6" w:tplc="0C0A0001" w:tentative="1">
+      <w:start w:val="1"/>
+      <w:numFmt w:val="bullet"/>
+      <w:lvlText w:val=""/>
+      <w:lvlJc w:val="left"/>
+      <w:pPr>
+        <w:ind w:left="5040" w:hanging="360"/>
+      </w:pPr>
+      <w:rPr>
+        <w:rFonts w:ascii="Symbol" w:hAnsi="Symbol" w:hint="default"/>
+      </w:rPr>
+    </w:lvl>
+    <w:lvl w:ilvl="7" w:tplc="0C0A0003" w:tentative="1">
+      <w:start w:val="1"/>
+      <w:numFmt w:val="bullet"/>
+      <w:lvlText w:val="o"/>
+      <w:lvlJc w:val="left"/>
+      <w:pPr>
+        <w:ind w:left="5760" w:hanging="360"/>
+      </w:pPr>
+      <w:rPr>
+        <w:rFonts w:ascii="Courier New" w:hAnsi="Courier New" w:cs="Courier New" w:hint="default"/>
+      </w:rPr>
+    </w:lvl>
+    <w:lvl w:ilvl="8" w:tplc="0C0A0005" w:tentative="1">
+      <w:start w:val="1"/>
+      <w:numFmt w:val="bullet"/>
+      <w:lvlText w:val=""/>
+      <w:lvlJc w:val="left"/>
+      <w:pPr>
+        <w:ind w:left="6480" w:hanging="360"/>
+      </w:pPr>
+      <w:rPr>
+        <w:rFonts w:ascii="Wingdings" w:hAnsi="Wingdings" w:hint="default"/>
+      </w:rPr>
+    </w:lvl>
+  </w:abstractNum>
+  <w:abstractNum w:abstractNumId="6">
+    <w:nsid w:val="6B5E353F"/>
+    <w:multiLevelType w:val="hybridMultilevel"/>
+    <w:tmpl w:val="E8D84F6A"/>
+    <w:lvl w:ilvl="0" w:tplc="0C0A0001">
+      <w:start w:val="1"/>
+      <w:numFmt w:val="bullet"/>
+      <w:lvlText w:val=""/>
+      <w:lvlJc w:val="left"/>
+      <w:pPr>
+        <w:ind w:left="720" w:hanging="360"/>
+      </w:pPr>
+      <w:rPr>
+        <w:rFonts w:ascii="Symbol" w:hAnsi="Symbol" w:hint="default"/>
+      </w:rPr>
+    </w:lvl>
+    <w:lvl w:ilvl="1" w:tplc="0C0A0003" w:tentative="1">
+      <w:start w:val="1"/>
+      <w:numFmt w:val="bullet"/>
+      <w:lvlText w:val="o"/>
+      <w:lvlJc w:val="left"/>
+      <w:pPr>
+        <w:ind w:left="1440" w:hanging="360"/>
+      </w:pPr>
+      <w:rPr>
+        <w:rFonts w:ascii="Courier New" w:hAnsi="Courier New" w:cs="Courier New" w:hint="default"/>
+      </w:rPr>
+    </w:lvl>
+    <w:lvl w:ilvl="2" w:tplc="0C0A0005" w:tentative="1">
+      <w:start w:val="1"/>
+      <w:numFmt w:val="bullet"/>
+      <w:lvlText w:val=""/>
+      <w:lvlJc w:val="left"/>
+      <w:pPr>
+        <w:ind w:left="2160" w:hanging="360"/>
+      </w:pPr>
+      <w:rPr>
+        <w:rFonts w:ascii="Wingdings" w:hAnsi="Wingdings" w:hint="default"/>
+      </w:rPr>
+    </w:lvl>
+    <w:lvl w:ilvl="3" w:tplc="0C0A0001" w:tentative="1">
+      <w:start w:val="1"/>
+      <w:numFmt w:val="bullet"/>
+      <w:lvlText w:val=""/>
+      <w:lvlJc w:val="left"/>
+      <w:pPr>
+        <w:ind w:left="2880" w:hanging="360"/>
+      </w:pPr>
+      <w:rPr>
+        <w:rFonts w:ascii="Symbol" w:hAnsi="Symbol" w:hint="default"/>
+      </w:rPr>
+    </w:lvl>
+    <w:lvl w:ilvl="4" w:tplc="0C0A0003" w:tentative="1">
+      <w:start w:val="1"/>
+      <w:numFmt w:val="bullet"/>
+      <w:lvlText w:val="o"/>
+      <w:lvlJc w:val="left"/>
+      <w:pPr>
+        <w:ind w:left="3600" w:hanging="360"/>
+      </w:pPr>
+      <w:rPr>
+        <w:rFonts w:ascii="Courier New" w:hAnsi="Courier New" w:cs="Courier New" w:hint="default"/>
+      </w:rPr>
+    </w:lvl>
+    <w:lvl w:ilvl="5" w:tplc="0C0A0005" w:tentative="1">
+      <w:start w:val="1"/>
+      <w:numFmt w:val="bullet"/>
+      <w:lvlText w:val=""/>
+      <w:lvlJc w:val="left"/>
+      <w:pPr>
+        <w:ind w:left="4320" w:hanging="360"/>
+      </w:pPr>
+      <w:rPr>
+        <w:rFonts w:ascii="Wingdings" w:hAnsi="Wingdings" w:hint="default"/>
+      </w:rPr>
+    </w:lvl>
+    <w:lvl w:ilvl="6" w:tplc="0C0A0001" w:tentative="1">
+      <w:start w:val="1"/>
+      <w:numFmt w:val="bullet"/>
+      <w:lvlText w:val=""/>
+      <w:lvlJc w:val="left"/>
+      <w:pPr>
+        <w:ind w:left="5040" w:hanging="360"/>
+      </w:pPr>
+      <w:rPr>
+        <w:rFonts w:ascii="Symbol" w:hAnsi="Symbol" w:hint="default"/>
+      </w:rPr>
+    </w:lvl>
+    <w:lvl w:ilvl="7" w:tplc="0C0A0003" w:tentative="1">
+      <w:start w:val="1"/>
+      <w:numFmt w:val="bullet"/>
+      <w:lvlText w:val="o"/>
+      <w:lvlJc w:val="left"/>
+      <w:pPr>
+        <w:ind w:left="5760" w:hanging="360"/>
+      </w:pPr>
+      <w:rPr>
+        <w:rFonts w:ascii="Courier New" w:hAnsi="Courier New" w:cs="Courier New" w:hint="default"/>
+      </w:rPr>
+    </w:lvl>
+    <w:lvl w:ilvl="8" w:tplc="0C0A0005" w:tentative="1">
+      <w:start w:val="1"/>
+      <w:numFmt w:val="bullet"/>
+      <w:lvlText w:val=""/>
+      <w:lvlJc w:val="left"/>
+      <w:pPr>
+        <w:ind w:left="6480" w:hanging="360"/>
+      </w:pPr>
+      <w:rPr>
+        <w:rFonts w:ascii="Wingdings" w:hAnsi="Wingdings" w:hint="default"/>
       </w:rPr>
     </w:lvl>
   </w:abstractNum>
@@ -1394,10 +2475,22 @@
     <w:abstractNumId w:val="0"/>
   </w:num>
   <w:num w:numId="2">
-    <w:abstractNumId w:val="1"/>
+    <w:abstractNumId w:val="2"/>
   </w:num>
   <w:num w:numId="3">
-    <w:abstractNumId w:val="2"/>
+    <w:abstractNumId w:val="3"/>
+  </w:num>
+  <w:num w:numId="4">
+    <w:abstractNumId w:val="4"/>
+  </w:num>
+  <w:num w:numId="5">
+    <w:abstractNumId w:val="5"/>
+  </w:num>
+  <w:num w:numId="6">
+    <w:abstractNumId w:val="6"/>
+  </w:num>
+  <w:num w:numId="7">
+    <w:abstractNumId w:val="1"/>
   </w:num>
 </w:numbering>
 </file>

</xml_diff>

<commit_message>
correcion de doc Interfaz de usuario.docx
</commit_message>
<xml_diff>
--- a/Documentacion/Interfaz de usuario.docx
+++ b/Documentacion/Interfaz de usuario.docx
@@ -46,20 +46,19 @@
           <w:rFonts w:ascii="Arial" w:hAnsi="Arial" w:cs="Arial"/>
           <w:u w:val="single"/>
         </w:rPr>
-        <w:t>Sistema de Gestión de Pedido</w:t>
-      </w:r>
-      <w:r>
-        <w:rPr>
-          <w:rFonts w:ascii="Arial" w:hAnsi="Arial" w:cs="Arial"/>
-          <w:u w:val="single"/>
-        </w:rPr>
-        <w:t>:</w:t>
-      </w:r>
-      <w:r>
-        <w:rPr>
-          <w:rFonts w:ascii="Arial" w:hAnsi="Arial" w:cs="Arial"/>
-        </w:rPr>
-        <w:t xml:space="preserve"> Es</w:t>
+        <w:t>Sistema de Atención Aumentada</w:t>
+      </w:r>
+      <w:r>
+        <w:rPr>
+          <w:rFonts w:ascii="Arial" w:hAnsi="Arial" w:cs="Arial"/>
+        </w:rPr>
+        <w:t xml:space="preserve">: </w:t>
+      </w:r>
+      <w:r>
+        <w:rPr>
+          <w:rFonts w:ascii="Arial" w:hAnsi="Arial" w:cs="Arial"/>
+        </w:rPr>
+        <w:t>Es</w:t>
       </w:r>
       <w:r>
         <w:rPr>
@@ -523,7 +522,13 @@
         <w:rPr>
           <w:rFonts w:ascii="Arial" w:hAnsi="Arial" w:cs="Arial"/>
         </w:rPr>
-        <w:t xml:space="preserve">ario tener acceso a videos recomendados </w:t>
+        <w:t>ario ten</w:t>
+      </w:r>
+      <w:r>
+        <w:rPr>
+          <w:rFonts w:ascii="Arial" w:hAnsi="Arial" w:cs="Arial"/>
+        </w:rPr>
+        <w:t>er acceso al video recomendado por el administrador</w:t>
       </w:r>
       <w:r>
         <w:rPr>
@@ -547,7 +552,19 @@
         <w:rPr>
           <w:rFonts w:ascii="Arial" w:hAnsi="Arial" w:cs="Arial"/>
         </w:rPr>
-        <w:t xml:space="preserve">. Al pulsar sobre el elemento se muestra un listado de los videos a los cuales el usuario puede acceder. Cada botón de la lista </w:t>
+        <w:t>. Al p</w:t>
+      </w:r>
+      <w:r>
+        <w:rPr>
+          <w:rFonts w:ascii="Arial" w:hAnsi="Arial" w:cs="Arial"/>
+        </w:rPr>
+        <w:t>ulsar sobre el elemento se</w:t>
+      </w:r>
+      <w:r>
+        <w:rPr>
+          <w:rFonts w:ascii="Arial" w:hAnsi="Arial" w:cs="Arial"/>
+        </w:rPr>
+        <w:t xml:space="preserve"> </w:t>
       </w:r>
       <w:proofErr w:type="spellStart"/>
       <w:r>
@@ -561,7 +578,13 @@
         <w:rPr>
           <w:rFonts w:ascii="Arial" w:hAnsi="Arial" w:cs="Arial"/>
         </w:rPr>
-        <w:t xml:space="preserve"> a la página de </w:t>
+        <w:t xml:space="preserve"> a la página d</w:t>
+      </w:r>
+      <w:r>
+        <w:rPr>
+          <w:rFonts w:ascii="Arial" w:hAnsi="Arial" w:cs="Arial"/>
+        </w:rPr>
+        <w:t xml:space="preserve">e </w:t>
       </w:r>
       <w:proofErr w:type="spellStart"/>
       <w:r>
@@ -575,7 +598,13 @@
         <w:rPr>
           <w:rFonts w:ascii="Arial" w:hAnsi="Arial" w:cs="Arial"/>
         </w:rPr>
-        <w:t xml:space="preserve"> del video seleccionado. </w:t>
+        <w:t xml:space="preserve"> del video</w:t>
+      </w:r>
+      <w:r>
+        <w:rPr>
+          <w:rFonts w:ascii="Arial" w:hAnsi="Arial" w:cs="Arial"/>
+        </w:rPr>
+        <w:t xml:space="preserve">. </w:t>
       </w:r>
     </w:p>
     <w:p>
@@ -704,6 +733,7 @@
         <w:rPr>
           <w:rFonts w:ascii="Arial" w:hAnsi="Arial" w:cs="Arial"/>
         </w:rPr>
+        <w:lastRenderedPageBreak/>
         <w:t xml:space="preserve">Cuando el cliente a completado su pedido debe presionar el </w:t>
       </w:r>
       <w:r>
@@ -867,26 +897,25 @@
           <w:rFonts w:ascii="Arial" w:hAnsi="Arial" w:cs="Arial"/>
         </w:rPr>
       </w:pPr>
-    </w:p>
-    <w:p>
-      <w:pPr>
-        <w:pStyle w:val="Sinespaciado"/>
-        <w:rPr>
-          <w:rFonts w:ascii="Arial" w:hAnsi="Arial" w:cs="Arial"/>
-        </w:rPr>
-      </w:pPr>
       <w:r>
         <w:rPr>
           <w:rFonts w:ascii="Arial" w:hAnsi="Arial" w:cs="Arial"/>
           <w:u w:val="single"/>
         </w:rPr>
-        <w:t>Sistema de Atención Aumentada</w:t>
-      </w:r>
-      <w:r>
-        <w:rPr>
-          <w:rFonts w:ascii="Arial" w:hAnsi="Arial" w:cs="Arial"/>
-        </w:rPr>
-        <w:t xml:space="preserve">: </w:t>
+        <w:t>Sistema de Gestión de Pedido</w:t>
+      </w:r>
+      <w:r>
+        <w:rPr>
+          <w:rFonts w:ascii="Arial" w:hAnsi="Arial" w:cs="Arial"/>
+          <w:u w:val="single"/>
+        </w:rPr>
+        <w:t>:</w:t>
+      </w:r>
+      <w:r>
+        <w:rPr>
+          <w:rFonts w:ascii="Arial" w:hAnsi="Arial" w:cs="Arial"/>
+        </w:rPr>
+        <w:t xml:space="preserve"> </w:t>
       </w:r>
       <w:r>
         <w:rPr>
@@ -1505,7 +1534,6 @@
         <w:rPr>
           <w:rFonts w:ascii="Arial" w:hAnsi="Arial" w:cs="Arial"/>
         </w:rPr>
-        <w:lastRenderedPageBreak/>
         <w:t>Botón Agregar:</w:t>
       </w:r>
       <w:r>
@@ -1545,6 +1573,7 @@
         <w:rPr>
           <w:rFonts w:ascii="Arial" w:hAnsi="Arial" w:cs="Arial"/>
         </w:rPr>
+        <w:lastRenderedPageBreak/>
         <w:t>Botón Eliminar:</w:t>
       </w:r>
       <w:r>

</xml_diff>

<commit_message>
update de doc Interfaz de usuario.docx
</commit_message>
<xml_diff>
--- a/Documentacion/Interfaz de usuario.docx
+++ b/Documentacion/Interfaz de usuario.docx
@@ -179,6 +179,29 @@
           <w:rFonts w:ascii="Arial" w:hAnsi="Arial" w:cs="Arial"/>
         </w:rPr>
         <w:t>permite visualizar los platos que el usuario puede agregar al pedido digital, para luego consumir.</w:t>
+      </w:r>
+    </w:p>
+    <w:p>
+      <w:pPr>
+        <w:pStyle w:val="Sinespaciado"/>
+        <w:rPr>
+          <w:rFonts w:ascii="Arial" w:hAnsi="Arial" w:cs="Arial"/>
+        </w:rPr>
+      </w:pPr>
+    </w:p>
+    <w:p>
+      <w:pPr>
+        <w:pStyle w:val="Sinespaciado"/>
+        <w:jc w:val="center"/>
+        <w:rPr>
+          <w:rFonts w:ascii="Arial" w:hAnsi="Arial" w:cs="Arial"/>
+        </w:rPr>
+      </w:pPr>
+      <w:r>
+        <w:rPr>
+          <w:rFonts w:ascii="Arial" w:hAnsi="Arial" w:cs="Arial"/>
+        </w:rPr>
+        <w:t>Figura x. : Pantalla de navegacion.</w:t>
       </w:r>
     </w:p>
     <w:p>
@@ -314,21 +337,7 @@
         <w:rPr>
           <w:rFonts w:ascii="Arial" w:hAnsi="Arial" w:cs="Arial"/>
         </w:rPr>
-        <w:t xml:space="preserve"> El botón se encuentra ubicado en la parte superior derecha de la pantalla. Permite agregar el plato actual a la lista de pedido. Si el </w:t>
-      </w:r>
-      <w:proofErr w:type="spellStart"/>
-      <w:r>
-        <w:rPr>
-          <w:rFonts w:ascii="Arial" w:hAnsi="Arial" w:cs="Arial"/>
-        </w:rPr>
-        <w:t>boton</w:t>
-      </w:r>
-      <w:proofErr w:type="spellEnd"/>
-      <w:r>
-        <w:rPr>
-          <w:rFonts w:ascii="Arial" w:hAnsi="Arial" w:cs="Arial"/>
-        </w:rPr>
-        <w:t xml:space="preserve"> es pulsado n veces en un mismo plato, se agregara en plato con una cantidad igual a n.</w:t>
+        <w:t xml:space="preserve"> El botón se encuentra ubicado en la parte superior derecha de la pantalla. Permite agregar el plato actual a la lista de pedido. Si el boton es pulsado n veces en un mismo plato, se agregara en plato con una cantidad igual a n.</w:t>
       </w:r>
     </w:p>
     <w:p>
@@ -380,23 +389,6 @@
       <w:pPr>
         <w:pStyle w:val="Sinespaciado"/>
         <w:ind w:left="720"/>
-        <w:rPr>
-          <w:rFonts w:ascii="Arial" w:hAnsi="Arial" w:cs="Arial"/>
-        </w:rPr>
-      </w:pPr>
-    </w:p>
-    <w:p>
-      <w:pPr>
-        <w:pStyle w:val="Sinespaciado"/>
-        <w:ind w:left="720"/>
-        <w:rPr>
-          <w:rFonts w:ascii="Arial" w:hAnsi="Arial" w:cs="Arial"/>
-        </w:rPr>
-      </w:pPr>
-    </w:p>
-    <w:p>
-      <w:pPr>
-        <w:pStyle w:val="Sinespaciado"/>
         <w:rPr>
           <w:rFonts w:ascii="Arial" w:hAnsi="Arial" w:cs="Arial"/>
         </w:rPr>
@@ -456,21 +448,7 @@
         <w:rPr>
           <w:rFonts w:ascii="Arial" w:hAnsi="Arial" w:cs="Arial"/>
         </w:rPr>
-        <w:t xml:space="preserve"> de la lista </w:t>
-      </w:r>
-      <w:proofErr w:type="spellStart"/>
-      <w:r>
-        <w:rPr>
-          <w:rFonts w:ascii="Arial" w:hAnsi="Arial" w:cs="Arial"/>
-        </w:rPr>
-        <w:t>redirecciona</w:t>
-      </w:r>
-      <w:proofErr w:type="spellEnd"/>
-      <w:r>
-        <w:rPr>
-          <w:rFonts w:ascii="Arial" w:hAnsi="Arial" w:cs="Arial"/>
-        </w:rPr>
-        <w:t xml:space="preserve"> a la página digital de</w:t>
+        <w:t xml:space="preserve"> de la lista redirecciona a la página digital de</w:t>
       </w:r>
       <w:r>
         <w:rPr>
@@ -483,6 +461,32 @@
           <w:rFonts w:ascii="Arial" w:hAnsi="Arial" w:cs="Arial"/>
         </w:rPr>
         <w:t xml:space="preserve"> diario seleccionado. </w:t>
+      </w:r>
+    </w:p>
+    <w:p>
+      <w:pPr>
+        <w:pStyle w:val="Sinespaciado"/>
+        <w:ind w:left="720"/>
+        <w:jc w:val="both"/>
+        <w:rPr>
+          <w:rFonts w:ascii="Arial" w:hAnsi="Arial" w:cs="Arial"/>
+        </w:rPr>
+      </w:pPr>
+    </w:p>
+    <w:p>
+      <w:pPr>
+        <w:pStyle w:val="Sinespaciado"/>
+        <w:ind w:left="720"/>
+        <w:jc w:val="center"/>
+        <w:rPr>
+          <w:rFonts w:ascii="Arial" w:hAnsi="Arial" w:cs="Arial"/>
+        </w:rPr>
+      </w:pPr>
+      <w:r>
+        <w:rPr>
+          <w:rFonts w:ascii="Arial" w:hAnsi="Arial" w:cs="Arial"/>
+        </w:rPr>
+        <w:t>Figura x. : Pantalla de Diarios Digitales.</w:t>
       </w:r>
     </w:p>
     <w:p>
@@ -510,7 +514,13 @@
         <w:rPr>
           <w:rFonts w:ascii="Arial" w:hAnsi="Arial" w:cs="Arial"/>
         </w:rPr>
-        <w:t>Videos de entretenimiento:</w:t>
+        <w:t>Video</w:t>
+      </w:r>
+      <w:r>
+        <w:rPr>
+          <w:rFonts w:ascii="Arial" w:hAnsi="Arial" w:cs="Arial"/>
+        </w:rPr>
+        <w:t xml:space="preserve"> de entretenimiento:</w:t>
       </w:r>
       <w:r>
         <w:rPr>
@@ -564,47 +574,45 @@
         <w:rPr>
           <w:rFonts w:ascii="Arial" w:hAnsi="Arial" w:cs="Arial"/>
         </w:rPr>
-        <w:t xml:space="preserve"> </w:t>
-      </w:r>
-      <w:proofErr w:type="spellStart"/>
-      <w:r>
-        <w:rPr>
-          <w:rFonts w:ascii="Arial" w:hAnsi="Arial" w:cs="Arial"/>
-        </w:rPr>
-        <w:t>redirecciona</w:t>
-      </w:r>
-      <w:proofErr w:type="spellEnd"/>
-      <w:r>
-        <w:rPr>
-          <w:rFonts w:ascii="Arial" w:hAnsi="Arial" w:cs="Arial"/>
-        </w:rPr>
-        <w:t xml:space="preserve"> a la página d</w:t>
-      </w:r>
-      <w:r>
-        <w:rPr>
-          <w:rFonts w:ascii="Arial" w:hAnsi="Arial" w:cs="Arial"/>
-        </w:rPr>
-        <w:t xml:space="preserve">e </w:t>
-      </w:r>
-      <w:proofErr w:type="spellStart"/>
-      <w:r>
-        <w:rPr>
-          <w:rFonts w:ascii="Arial" w:hAnsi="Arial" w:cs="Arial"/>
-        </w:rPr>
-        <w:t>youtube</w:t>
-      </w:r>
-      <w:proofErr w:type="spellEnd"/>
-      <w:r>
-        <w:rPr>
-          <w:rFonts w:ascii="Arial" w:hAnsi="Arial" w:cs="Arial"/>
-        </w:rPr>
-        <w:t xml:space="preserve"> del video</w:t>
+        <w:t xml:space="preserve"> redirecciona a la página d</w:t>
+      </w:r>
+      <w:r>
+        <w:rPr>
+          <w:rFonts w:ascii="Arial" w:hAnsi="Arial" w:cs="Arial"/>
+        </w:rPr>
+        <w:t>e youtube del video</w:t>
       </w:r>
       <w:r>
         <w:rPr>
           <w:rFonts w:ascii="Arial" w:hAnsi="Arial" w:cs="Arial"/>
         </w:rPr>
         <w:t xml:space="preserve">. </w:t>
+      </w:r>
+    </w:p>
+    <w:p>
+      <w:pPr>
+        <w:pStyle w:val="Sinespaciado"/>
+        <w:ind w:left="720"/>
+        <w:jc w:val="both"/>
+        <w:rPr>
+          <w:rFonts w:ascii="Arial" w:hAnsi="Arial" w:cs="Arial"/>
+        </w:rPr>
+      </w:pPr>
+    </w:p>
+    <w:p>
+      <w:pPr>
+        <w:pStyle w:val="Sinespaciado"/>
+        <w:ind w:left="720"/>
+        <w:jc w:val="center"/>
+        <w:rPr>
+          <w:rFonts w:ascii="Arial" w:hAnsi="Arial" w:cs="Arial"/>
+        </w:rPr>
+      </w:pPr>
+      <w:r>
+        <w:rPr>
+          <w:rFonts w:ascii="Arial" w:hAnsi="Arial" w:cs="Arial"/>
+        </w:rPr>
+        <w:t>Figura x. : Video de entretenimiento.</w:t>
       </w:r>
     </w:p>
     <w:p>
@@ -663,6 +671,7 @@
         <w:rPr>
           <w:rFonts w:ascii="Arial" w:hAnsi="Arial" w:cs="Arial"/>
         </w:rPr>
+        <w:lastRenderedPageBreak/>
         <w:t>La interfaz lista todos los elementos que fueron agregados al pedidos, con su cantidad y precio correspondiente.</w:t>
       </w:r>
     </w:p>
@@ -717,23 +726,46 @@
     <w:p>
       <w:pPr>
         <w:pStyle w:val="Sinespaciado"/>
-        <w:rPr>
-          <w:rFonts w:ascii="Arial" w:hAnsi="Arial" w:cs="Arial"/>
-        </w:rPr>
-      </w:pPr>
-    </w:p>
-    <w:p>
-      <w:pPr>
-        <w:pStyle w:val="Sinespaciado"/>
-        <w:rPr>
-          <w:rFonts w:ascii="Arial" w:hAnsi="Arial" w:cs="Arial"/>
-        </w:rPr>
-      </w:pPr>
-      <w:r>
-        <w:rPr>
-          <w:rFonts w:ascii="Arial" w:hAnsi="Arial" w:cs="Arial"/>
-        </w:rPr>
-        <w:lastRenderedPageBreak/>
+        <w:jc w:val="center"/>
+        <w:rPr>
+          <w:rFonts w:ascii="Arial" w:hAnsi="Arial" w:cs="Arial"/>
+        </w:rPr>
+      </w:pPr>
+    </w:p>
+    <w:p>
+      <w:pPr>
+        <w:pStyle w:val="Sinespaciado"/>
+        <w:jc w:val="center"/>
+        <w:rPr>
+          <w:rFonts w:ascii="Arial" w:hAnsi="Arial" w:cs="Arial"/>
+        </w:rPr>
+      </w:pPr>
+      <w:r>
+        <w:rPr>
+          <w:rFonts w:ascii="Arial" w:hAnsi="Arial" w:cs="Arial"/>
+        </w:rPr>
+        <w:t>Figura x. : Pantalla de pedido.</w:t>
+      </w:r>
+    </w:p>
+    <w:p>
+      <w:pPr>
+        <w:pStyle w:val="Sinespaciado"/>
+        <w:rPr>
+          <w:rFonts w:ascii="Arial" w:hAnsi="Arial" w:cs="Arial"/>
+        </w:rPr>
+      </w:pPr>
+    </w:p>
+    <w:p>
+      <w:pPr>
+        <w:pStyle w:val="Sinespaciado"/>
+        <w:rPr>
+          <w:rFonts w:ascii="Arial" w:hAnsi="Arial" w:cs="Arial"/>
+        </w:rPr>
+      </w:pPr>
+      <w:r>
+        <w:rPr>
+          <w:rFonts w:ascii="Arial" w:hAnsi="Arial" w:cs="Arial"/>
+        </w:rPr>
         <w:t xml:space="preserve">Cuando el cliente a completado su pedido debe presionar el </w:t>
       </w:r>
       <w:r>
@@ -789,6 +821,21 @@
           <w:rFonts w:ascii="Arial" w:hAnsi="Arial" w:cs="Arial"/>
         </w:rPr>
         <w:t xml:space="preserve"> y seguir agregando elementos a su pedido.</w:t>
+      </w:r>
+    </w:p>
+    <w:p>
+      <w:pPr>
+        <w:pStyle w:val="Sinespaciado"/>
+        <w:jc w:val="center"/>
+        <w:rPr>
+          <w:rFonts w:ascii="Arial" w:hAnsi="Arial" w:cs="Arial"/>
+        </w:rPr>
+      </w:pPr>
+      <w:r>
+        <w:rPr>
+          <w:rFonts w:ascii="Arial" w:hAnsi="Arial" w:cs="Arial"/>
+        </w:rPr>
+        <w:t>Figura x. : Pantalla de pedido.</w:t>
       </w:r>
     </w:p>
     <w:p>
@@ -851,35 +898,7 @@
         <w:rPr>
           <w:rFonts w:ascii="Arial" w:hAnsi="Arial" w:cs="Arial"/>
         </w:rPr>
-        <w:t xml:space="preserve">En el caso de errores con la conexión al servidor, el dispositivo </w:t>
-      </w:r>
-      <w:proofErr w:type="spellStart"/>
-      <w:r>
-        <w:rPr>
-          <w:rFonts w:ascii="Arial" w:hAnsi="Arial" w:cs="Arial"/>
-        </w:rPr>
-        <w:t>movil</w:t>
-      </w:r>
-      <w:proofErr w:type="spellEnd"/>
-      <w:r>
-        <w:rPr>
-          <w:rFonts w:ascii="Arial" w:hAnsi="Arial" w:cs="Arial"/>
-        </w:rPr>
-        <w:t xml:space="preserve"> genera en la pantalla un cuadro para colocar en forma manual la </w:t>
-      </w:r>
-      <w:proofErr w:type="spellStart"/>
-      <w:r>
-        <w:rPr>
-          <w:rFonts w:ascii="Arial" w:hAnsi="Arial" w:cs="Arial"/>
-        </w:rPr>
-        <w:t>ip</w:t>
-      </w:r>
-      <w:proofErr w:type="spellEnd"/>
-      <w:r>
-        <w:rPr>
-          <w:rFonts w:ascii="Arial" w:hAnsi="Arial" w:cs="Arial"/>
-        </w:rPr>
-        <w:t xml:space="preserve"> del servidor. </w:t>
+        <w:t xml:space="preserve">En el caso de errores con la conexión al servidor, el dispositivo movil genera en la pantalla un cuadro para colocar en forma manual la ip del servidor. </w:t>
       </w:r>
     </w:p>
     <w:p>
@@ -933,37 +952,54 @@
     <w:p>
       <w:pPr>
         <w:pStyle w:val="Sinespaciado"/>
-        <w:rPr>
-          <w:rFonts w:ascii="Arial" w:hAnsi="Arial" w:cs="Arial"/>
-        </w:rPr>
-      </w:pPr>
-    </w:p>
-    <w:p>
-      <w:pPr>
-        <w:pStyle w:val="Sinespaciado"/>
-        <w:rPr>
-          <w:rFonts w:ascii="Arial" w:hAnsi="Arial" w:cs="Arial"/>
-        </w:rPr>
-      </w:pPr>
-      <w:r>
-        <w:rPr>
-          <w:rFonts w:ascii="Arial" w:hAnsi="Arial" w:cs="Arial"/>
-        </w:rPr>
-        <w:t>Pantalla Inicial/</w:t>
-      </w:r>
-      <w:proofErr w:type="spellStart"/>
-      <w:r>
-        <w:rPr>
-          <w:rFonts w:ascii="Arial" w:hAnsi="Arial" w:cs="Arial"/>
-        </w:rPr>
-        <w:t>Login</w:t>
-      </w:r>
-      <w:proofErr w:type="spellEnd"/>
-      <w:r>
-        <w:rPr>
-          <w:rFonts w:ascii="Arial" w:hAnsi="Arial" w:cs="Arial"/>
-        </w:rPr>
-        <w:t>:</w:t>
+        <w:jc w:val="center"/>
+        <w:rPr>
+          <w:rFonts w:ascii="Arial" w:hAnsi="Arial" w:cs="Arial"/>
+        </w:rPr>
+      </w:pPr>
+    </w:p>
+    <w:p>
+      <w:pPr>
+        <w:pStyle w:val="Sinespaciado"/>
+        <w:jc w:val="center"/>
+        <w:rPr>
+          <w:rFonts w:ascii="Arial" w:hAnsi="Arial" w:cs="Arial"/>
+        </w:rPr>
+      </w:pPr>
+      <w:r>
+        <w:rPr>
+          <w:rFonts w:ascii="Arial" w:hAnsi="Arial" w:cs="Arial"/>
+        </w:rPr>
+        <w:t>Figura x. : Inicio de la aplicación</w:t>
+      </w:r>
+      <w:r>
+        <w:rPr>
+          <w:rFonts w:ascii="Arial" w:hAnsi="Arial" w:cs="Arial"/>
+        </w:rPr>
+        <w:t>.</w:t>
+      </w:r>
+    </w:p>
+    <w:p>
+      <w:pPr>
+        <w:pStyle w:val="Sinespaciado"/>
+        <w:jc w:val="center"/>
+        <w:rPr>
+          <w:rFonts w:ascii="Arial" w:hAnsi="Arial" w:cs="Arial"/>
+        </w:rPr>
+      </w:pPr>
+    </w:p>
+    <w:p>
+      <w:pPr>
+        <w:pStyle w:val="Sinespaciado"/>
+        <w:rPr>
+          <w:rFonts w:ascii="Arial" w:hAnsi="Arial" w:cs="Arial"/>
+        </w:rPr>
+      </w:pPr>
+      <w:r>
+        <w:rPr>
+          <w:rFonts w:ascii="Arial" w:hAnsi="Arial" w:cs="Arial"/>
+        </w:rPr>
+        <w:t>Pantalla Inicial/Login:</w:t>
       </w:r>
       <w:r>
         <w:rPr>
@@ -1003,6 +1039,55 @@
           <w:rFonts w:ascii="Arial" w:hAnsi="Arial" w:cs="Arial"/>
         </w:rPr>
       </w:pPr>
+    </w:p>
+    <w:p>
+      <w:pPr>
+        <w:pStyle w:val="Sinespaciado"/>
+        <w:jc w:val="center"/>
+        <w:rPr>
+          <w:rFonts w:ascii="Arial" w:hAnsi="Arial" w:cs="Arial"/>
+        </w:rPr>
+      </w:pPr>
+      <w:r>
+        <w:rPr>
+          <w:rFonts w:ascii="Arial" w:hAnsi="Arial" w:cs="Arial"/>
+        </w:rPr>
+        <w:t xml:space="preserve">Figura x. </w:t>
+      </w:r>
+      <w:r>
+        <w:rPr>
+          <w:rFonts w:ascii="Arial" w:hAnsi="Arial" w:cs="Arial"/>
+        </w:rPr>
+        <w:t xml:space="preserve">: </w:t>
+      </w:r>
+      <w:r>
+        <w:rPr>
+          <w:rFonts w:ascii="Arial" w:hAnsi="Arial" w:cs="Arial"/>
+        </w:rPr>
+        <w:t>Login de la aplicación</w:t>
+      </w:r>
+      <w:r>
+        <w:rPr>
+          <w:rFonts w:ascii="Arial" w:hAnsi="Arial" w:cs="Arial"/>
+        </w:rPr>
+        <w:t>.</w:t>
+      </w:r>
+    </w:p>
+    <w:p>
+      <w:pPr>
+        <w:pStyle w:val="Sinespaciado"/>
+        <w:rPr>
+          <w:rFonts w:ascii="Arial" w:hAnsi="Arial" w:cs="Arial"/>
+        </w:rPr>
+      </w:pPr>
+    </w:p>
+    <w:p>
+      <w:pPr>
+        <w:pStyle w:val="Sinespaciado"/>
+        <w:rPr>
+          <w:rFonts w:ascii="Arial" w:hAnsi="Arial" w:cs="Arial"/>
+        </w:rPr>
+      </w:pPr>
       <w:r>
         <w:rPr>
           <w:rFonts w:ascii="Arial" w:hAnsi="Arial" w:cs="Arial"/>
@@ -1021,6 +1106,41 @@
     <w:p>
       <w:pPr>
         <w:pStyle w:val="Sinespaciado"/>
+        <w:jc w:val="center"/>
+        <w:rPr>
+          <w:rFonts w:ascii="Arial" w:hAnsi="Arial" w:cs="Arial"/>
+        </w:rPr>
+      </w:pPr>
+      <w:r>
+        <w:rPr>
+          <w:rFonts w:ascii="Arial" w:hAnsi="Arial" w:cs="Arial"/>
+        </w:rPr>
+        <w:t xml:space="preserve">Figura x. </w:t>
+      </w:r>
+      <w:r>
+        <w:rPr>
+          <w:rFonts w:ascii="Arial" w:hAnsi="Arial" w:cs="Arial"/>
+        </w:rPr>
+        <w:t>: Autenticación incorrecta</w:t>
+      </w:r>
+      <w:r>
+        <w:rPr>
+          <w:rFonts w:ascii="Arial" w:hAnsi="Arial" w:cs="Arial"/>
+        </w:rPr>
+        <w:t>.</w:t>
+      </w:r>
+    </w:p>
+    <w:p>
+      <w:pPr>
+        <w:pStyle w:val="Sinespaciado"/>
+        <w:rPr>
+          <w:rFonts w:ascii="Arial" w:hAnsi="Arial" w:cs="Arial"/>
+        </w:rPr>
+      </w:pPr>
+    </w:p>
+    <w:p>
+      <w:pPr>
+        <w:pStyle w:val="Sinespaciado"/>
         <w:rPr>
           <w:rFonts w:ascii="Arial" w:hAnsi="Arial" w:cs="Arial"/>
         </w:rPr>
@@ -1041,22 +1161,39 @@
         <w:rPr>
           <w:rFonts w:ascii="Arial" w:hAnsi="Arial" w:cs="Arial"/>
         </w:rPr>
-        <w:t xml:space="preserve"> </w:t>
-      </w:r>
-      <w:proofErr w:type="spellStart"/>
-      <w:r>
-        <w:rPr>
-          <w:rFonts w:ascii="Arial" w:hAnsi="Arial" w:cs="Arial"/>
-        </w:rPr>
-        <w:t>idPedido</w:t>
-      </w:r>
-      <w:proofErr w:type="spellEnd"/>
-      <w:r>
-        <w:rPr>
-          <w:rFonts w:ascii="Arial" w:hAnsi="Arial" w:cs="Arial"/>
-        </w:rPr>
-        <w:t>, Fecha, Total, Mesa.</w:t>
-      </w:r>
+        <w:t xml:space="preserve"> idPedido, Fecha, Total, Mesa.</w:t>
+      </w:r>
+    </w:p>
+    <w:p>
+      <w:pPr>
+        <w:pStyle w:val="Sinespaciado"/>
+        <w:rPr>
+          <w:rFonts w:ascii="Arial" w:hAnsi="Arial" w:cs="Arial"/>
+        </w:rPr>
+      </w:pPr>
+    </w:p>
+    <w:p>
+      <w:pPr>
+        <w:pStyle w:val="Sinespaciado"/>
+        <w:jc w:val="center"/>
+        <w:rPr>
+          <w:rFonts w:ascii="Arial" w:hAnsi="Arial" w:cs="Arial"/>
+        </w:rPr>
+      </w:pPr>
+      <w:r>
+        <w:rPr>
+          <w:rFonts w:ascii="Arial" w:hAnsi="Arial" w:cs="Arial"/>
+        </w:rPr>
+        <w:t>Figura x. : Pantalla principal de pedidos.</w:t>
+      </w:r>
+    </w:p>
+    <w:p>
+      <w:pPr>
+        <w:pStyle w:val="Sinespaciado"/>
+        <w:rPr>
+          <w:rFonts w:ascii="Arial" w:hAnsi="Arial" w:cs="Arial"/>
+        </w:rPr>
+      </w:pPr>
     </w:p>
     <w:p>
       <w:pPr>
@@ -1165,35 +1302,7 @@
         <w:rPr>
           <w:rFonts w:ascii="Arial" w:hAnsi="Arial" w:cs="Arial"/>
         </w:rPr>
-        <w:t xml:space="preserve">la siguiente </w:t>
-      </w:r>
-      <w:proofErr w:type="spellStart"/>
-      <w:r>
-        <w:rPr>
-          <w:rFonts w:ascii="Arial" w:hAnsi="Arial" w:cs="Arial"/>
-        </w:rPr>
-        <w:t>informacion</w:t>
-      </w:r>
-      <w:proofErr w:type="spellEnd"/>
-      <w:r>
-        <w:rPr>
-          <w:rFonts w:ascii="Arial" w:hAnsi="Arial" w:cs="Arial"/>
-        </w:rPr>
-        <w:t xml:space="preserve">: </w:t>
-      </w:r>
-      <w:proofErr w:type="spellStart"/>
-      <w:r>
-        <w:rPr>
-          <w:rFonts w:ascii="Arial" w:hAnsi="Arial" w:cs="Arial"/>
-        </w:rPr>
-        <w:t>IdMenu</w:t>
-      </w:r>
-      <w:proofErr w:type="spellEnd"/>
-      <w:r>
-        <w:rPr>
-          <w:rFonts w:ascii="Arial" w:hAnsi="Arial" w:cs="Arial"/>
-        </w:rPr>
-        <w:t>, Nombre</w:t>
+        <w:t>la siguiente informacion: IdMenu, Nombre</w:t>
       </w:r>
       <w:r>
         <w:rPr>
@@ -1303,7 +1412,14 @@
         <w:rPr>
           <w:rFonts w:ascii="Arial" w:hAnsi="Arial" w:cs="Arial"/>
         </w:rPr>
-        <w:t xml:space="preserve"> los videos definidos por el administrador. El cuadro principal muestra la lista de direcciones de videos y se remarca con color el video al cual el usuario tendrá acceso.</w:t>
+        <w:t xml:space="preserve"> los videos definidos por el administrador. El cuadro principal muestra la lista de direcciones de videos y se </w:t>
+      </w:r>
+      <w:r>
+        <w:rPr>
+          <w:rFonts w:ascii="Arial" w:hAnsi="Arial" w:cs="Arial"/>
+        </w:rPr>
+        <w:lastRenderedPageBreak/>
+        <w:t>remarca con color el video al cual el usuario tendrá acceso.</w:t>
       </w:r>
       <w:r>
         <w:rPr>
@@ -1315,21 +1431,37 @@
         <w:rPr>
           <w:rFonts w:ascii="Arial" w:hAnsi="Arial" w:cs="Arial"/>
         </w:rPr>
-        <w:t xml:space="preserve">Cuenta con un cuadro principal que lista los videos con los siguientes datos: id, Nombre, </w:t>
-      </w:r>
-      <w:proofErr w:type="spellStart"/>
-      <w:r>
-        <w:rPr>
-          <w:rFonts w:ascii="Arial" w:hAnsi="Arial" w:cs="Arial"/>
-        </w:rPr>
-        <w:t>Url</w:t>
-      </w:r>
-      <w:proofErr w:type="spellEnd"/>
-      <w:r>
-        <w:rPr>
-          <w:rFonts w:ascii="Arial" w:hAnsi="Arial" w:cs="Arial"/>
-        </w:rPr>
-        <w:t xml:space="preserve"> y Estado.</w:t>
+        <w:t>Cuenta con un cuadro principal que lista los videos con los siguientes datos: id, Nombre, Url y Estado.</w:t>
+      </w:r>
+    </w:p>
+    <w:p>
+      <w:pPr>
+        <w:pStyle w:val="Sinespaciado"/>
+        <w:jc w:val="center"/>
+        <w:rPr>
+          <w:rFonts w:ascii="Arial" w:hAnsi="Arial" w:cs="Arial"/>
+        </w:rPr>
+      </w:pPr>
+    </w:p>
+    <w:p>
+      <w:pPr>
+        <w:pStyle w:val="Sinespaciado"/>
+        <w:jc w:val="center"/>
+        <w:rPr>
+          <w:rFonts w:ascii="Arial" w:hAnsi="Arial" w:cs="Arial"/>
+        </w:rPr>
+      </w:pPr>
+      <w:r>
+        <w:rPr>
+          <w:rFonts w:ascii="Arial" w:hAnsi="Arial" w:cs="Arial"/>
+        </w:rPr>
+        <w:t xml:space="preserve">Figura x. </w:t>
+      </w:r>
+      <w:r>
+        <w:rPr>
+          <w:rFonts w:ascii="Arial" w:hAnsi="Arial" w:cs="Arial"/>
+        </w:rPr>
+        <w:t>: Pantalla principal de video.</w:t>
       </w:r>
     </w:p>
     <w:p>
@@ -1372,6 +1504,70 @@
           <w:rFonts w:ascii="Arial" w:hAnsi="Arial" w:cs="Arial"/>
         </w:rPr>
       </w:pPr>
+      <w:r>
+        <w:rPr>
+          <w:rFonts w:ascii="Arial" w:hAnsi="Arial" w:cs="Arial"/>
+        </w:rPr>
+        <w:tab/>
+      </w:r>
+      <w:r>
+        <w:rPr>
+          <w:rFonts w:ascii="Arial" w:hAnsi="Arial" w:cs="Arial"/>
+        </w:rPr>
+        <w:tab/>
+      </w:r>
+    </w:p>
+    <w:p>
+      <w:pPr>
+        <w:pStyle w:val="Sinespaciado"/>
+        <w:ind w:left="720"/>
+        <w:rPr>
+          <w:rFonts w:ascii="Arial" w:hAnsi="Arial" w:cs="Arial"/>
+        </w:rPr>
+      </w:pPr>
+      <w:r>
+        <w:rPr>
+          <w:rFonts w:ascii="Arial" w:hAnsi="Arial" w:cs="Arial"/>
+        </w:rPr>
+        <w:tab/>
+      </w:r>
+      <w:r>
+        <w:rPr>
+          <w:rFonts w:ascii="Arial" w:hAnsi="Arial" w:cs="Arial"/>
+        </w:rPr>
+        <w:tab/>
+      </w:r>
+      <w:r>
+        <w:rPr>
+          <w:rFonts w:ascii="Arial" w:hAnsi="Arial" w:cs="Arial"/>
+        </w:rPr>
+        <w:t xml:space="preserve">Figura x. </w:t>
+      </w:r>
+      <w:r>
+        <w:rPr>
+          <w:rFonts w:ascii="Arial" w:hAnsi="Arial" w:cs="Arial"/>
+        </w:rPr>
+        <w:t>: Pantalla Agregar video.</w:t>
+      </w:r>
+    </w:p>
+    <w:p>
+      <w:pPr>
+        <w:pStyle w:val="Sinespaciado"/>
+        <w:ind w:left="720"/>
+        <w:jc w:val="center"/>
+        <w:rPr>
+          <w:rFonts w:ascii="Arial" w:hAnsi="Arial" w:cs="Arial"/>
+        </w:rPr>
+      </w:pPr>
+    </w:p>
+    <w:p>
+      <w:pPr>
+        <w:pStyle w:val="Sinespaciado"/>
+        <w:ind w:left="720"/>
+        <w:rPr>
+          <w:rFonts w:ascii="Arial" w:hAnsi="Arial" w:cs="Arial"/>
+        </w:rPr>
+      </w:pPr>
     </w:p>
     <w:p>
       <w:pPr>
@@ -1442,6 +1638,15 @@
     <w:p>
       <w:pPr>
         <w:pStyle w:val="Sinespaciado"/>
+        <w:ind w:left="720"/>
+        <w:rPr>
+          <w:rFonts w:ascii="Arial" w:hAnsi="Arial" w:cs="Arial"/>
+        </w:rPr>
+      </w:pPr>
+    </w:p>
+    <w:p>
+      <w:pPr>
+        <w:pStyle w:val="Sinespaciado"/>
         <w:rPr>
           <w:rFonts w:ascii="Arial" w:hAnsi="Arial" w:cs="Arial"/>
         </w:rPr>
@@ -1486,30 +1691,37 @@
         <w:rPr>
           <w:rFonts w:ascii="Arial" w:hAnsi="Arial" w:cs="Arial"/>
         </w:rPr>
-        <w:t xml:space="preserve"> Cuenta con un cuadro principal que lista los Diarios con los siguientes datos: id, Nombre y </w:t>
-      </w:r>
-      <w:proofErr w:type="spellStart"/>
-      <w:r>
-        <w:rPr>
-          <w:rFonts w:ascii="Arial" w:hAnsi="Arial" w:cs="Arial"/>
-        </w:rPr>
-        <w:t>Url</w:t>
-      </w:r>
-      <w:proofErr w:type="spellEnd"/>
-      <w:r>
-        <w:rPr>
-          <w:rFonts w:ascii="Arial" w:hAnsi="Arial" w:cs="Arial"/>
-        </w:rPr>
-        <w:t>.</w:t>
-      </w:r>
-    </w:p>
-    <w:p>
-      <w:pPr>
-        <w:pStyle w:val="Sinespaciado"/>
-        <w:rPr>
-          <w:rFonts w:ascii="Arial" w:hAnsi="Arial" w:cs="Arial"/>
-        </w:rPr>
-      </w:pPr>
+        <w:t xml:space="preserve"> Cuenta con un cuadro principal que lista los Diarios con los siguientes datos: id, Nombre y Url.</w:t>
+      </w:r>
+    </w:p>
+    <w:p>
+      <w:pPr>
+        <w:pStyle w:val="Sinespaciado"/>
+        <w:rPr>
+          <w:rFonts w:ascii="Arial" w:hAnsi="Arial" w:cs="Arial"/>
+        </w:rPr>
+      </w:pPr>
+    </w:p>
+    <w:p>
+      <w:pPr>
+        <w:pStyle w:val="Sinespaciado"/>
+        <w:jc w:val="center"/>
+        <w:rPr>
+          <w:rFonts w:ascii="Arial" w:hAnsi="Arial" w:cs="Arial"/>
+        </w:rPr>
+      </w:pPr>
+      <w:r>
+        <w:rPr>
+          <w:rFonts w:ascii="Arial" w:hAnsi="Arial" w:cs="Arial"/>
+        </w:rPr>
+        <w:t xml:space="preserve">Figura x. </w:t>
+      </w:r>
+      <w:r>
+        <w:rPr>
+          <w:rFonts w:ascii="Arial" w:hAnsi="Arial" w:cs="Arial"/>
+        </w:rPr>
+        <w:t>: Pantalla principal de Diario.</w:t>
+      </w:r>
     </w:p>
     <w:p>
       <w:pPr>
@@ -1561,6 +1773,36 @@
     <w:p>
       <w:pPr>
         <w:pStyle w:val="Sinespaciado"/>
+        <w:jc w:val="center"/>
+        <w:rPr>
+          <w:rFonts w:ascii="Arial" w:hAnsi="Arial" w:cs="Arial"/>
+        </w:rPr>
+      </w:pPr>
+      <w:r>
+        <w:rPr>
+          <w:rFonts w:ascii="Arial" w:hAnsi="Arial" w:cs="Arial"/>
+        </w:rPr>
+        <w:t xml:space="preserve">Figura x. </w:t>
+      </w:r>
+      <w:r>
+        <w:rPr>
+          <w:rFonts w:ascii="Arial" w:hAnsi="Arial" w:cs="Arial"/>
+        </w:rPr>
+        <w:t>: Pantalla Agregar Diario.</w:t>
+      </w:r>
+    </w:p>
+    <w:p>
+      <w:pPr>
+        <w:pStyle w:val="Sinespaciado"/>
+        <w:ind w:left="720"/>
+        <w:rPr>
+          <w:rFonts w:ascii="Arial" w:hAnsi="Arial" w:cs="Arial"/>
+        </w:rPr>
+      </w:pPr>
+    </w:p>
+    <w:p>
+      <w:pPr>
+        <w:pStyle w:val="Sinespaciado"/>
         <w:numPr>
           <w:ilvl w:val="0"/>
           <w:numId w:val="5"/>
@@ -1573,7 +1815,6 @@
         <w:rPr>
           <w:rFonts w:ascii="Arial" w:hAnsi="Arial" w:cs="Arial"/>
         </w:rPr>
-        <w:lastRenderedPageBreak/>
         <w:t>Botón Eliminar:</w:t>
       </w:r>
       <w:r>
@@ -1622,47 +1863,70 @@
         </w:rPr>
         <w:t xml:space="preserve"> En esta pantalla se observan los </w:t>
       </w:r>
-      <w:proofErr w:type="spellStart"/>
-      <w:r>
-        <w:rPr>
-          <w:rFonts w:ascii="Arial" w:hAnsi="Arial" w:cs="Arial"/>
-        </w:rPr>
-        <w:t>Menu</w:t>
-      </w:r>
-      <w:proofErr w:type="spellEnd"/>
+      <w:r>
+        <w:rPr>
+          <w:rFonts w:ascii="Arial" w:hAnsi="Arial" w:cs="Arial"/>
+        </w:rPr>
+        <w:t>Menú</w:t>
+      </w:r>
       <w:r>
         <w:rPr>
           <w:rFonts w:ascii="Arial" w:hAnsi="Arial" w:cs="Arial"/>
         </w:rPr>
         <w:t xml:space="preserve"> definidos por el administrador. El cuadro principal muestra la lista de </w:t>
       </w:r>
-      <w:proofErr w:type="spellStart"/>
-      <w:r>
-        <w:rPr>
-          <w:rFonts w:ascii="Arial" w:hAnsi="Arial" w:cs="Arial"/>
-        </w:rPr>
-        <w:t>Menu</w:t>
-      </w:r>
-      <w:proofErr w:type="spellEnd"/>
+      <w:r>
+        <w:rPr>
+          <w:rFonts w:ascii="Arial" w:hAnsi="Arial" w:cs="Arial"/>
+        </w:rPr>
+        <w:t>Menú</w:t>
+      </w:r>
       <w:r>
         <w:rPr>
           <w:rFonts w:ascii="Arial" w:hAnsi="Arial" w:cs="Arial"/>
         </w:rPr>
         <w:t xml:space="preserve"> que se mostraran en la Carta Gourmet. Cuenta con un cuadro principal que lista  todos los </w:t>
       </w:r>
-      <w:proofErr w:type="spellStart"/>
-      <w:r>
-        <w:rPr>
-          <w:rFonts w:ascii="Arial" w:hAnsi="Arial" w:cs="Arial"/>
-        </w:rPr>
-        <w:t>Menu</w:t>
-      </w:r>
-      <w:proofErr w:type="spellEnd"/>
+      <w:r>
+        <w:rPr>
+          <w:rFonts w:ascii="Arial" w:hAnsi="Arial" w:cs="Arial"/>
+        </w:rPr>
+        <w:t>Menú</w:t>
+      </w:r>
       <w:r>
         <w:rPr>
           <w:rFonts w:ascii="Arial" w:hAnsi="Arial" w:cs="Arial"/>
         </w:rPr>
         <w:t xml:space="preserve"> con los siguientes datos: id, Nombre, Precio, Descripción y Categoría .</w:t>
+      </w:r>
+    </w:p>
+    <w:p>
+      <w:pPr>
+        <w:pStyle w:val="Sinespaciado"/>
+        <w:rPr>
+          <w:rFonts w:ascii="Arial" w:hAnsi="Arial" w:cs="Arial"/>
+        </w:rPr>
+      </w:pPr>
+    </w:p>
+    <w:p>
+      <w:pPr>
+        <w:pStyle w:val="Sinespaciado"/>
+        <w:jc w:val="center"/>
+        <w:rPr>
+          <w:rFonts w:ascii="Arial" w:hAnsi="Arial" w:cs="Arial"/>
+        </w:rPr>
+      </w:pPr>
+      <w:r>
+        <w:rPr>
+          <w:rFonts w:ascii="Arial" w:hAnsi="Arial" w:cs="Arial"/>
+        </w:rPr>
+        <w:t xml:space="preserve">Figura x. </w:t>
+      </w:r>
+      <w:r>
+        <w:rPr>
+          <w:rFonts w:ascii="Arial" w:hAnsi="Arial" w:cs="Arial"/>
+        </w:rPr>
+        <w:t>: Pantalla principal Menú.</w:t>
       </w:r>
     </w:p>
     <w:p>
@@ -1694,8 +1958,61 @@
         <w:rPr>
           <w:rFonts w:ascii="Arial" w:hAnsi="Arial" w:cs="Arial"/>
         </w:rPr>
-        <w:t xml:space="preserve"> Permite modificar el precio de uno de los Menu.</w:t>
-      </w:r>
+        <w:t xml:space="preserve"> Permite modificar el precio de uno de los </w:t>
+      </w:r>
+      <w:r>
+        <w:rPr>
+          <w:rFonts w:ascii="Arial" w:hAnsi="Arial" w:cs="Arial"/>
+        </w:rPr>
+        <w:t>Menú</w:t>
+      </w:r>
+      <w:r>
+        <w:rPr>
+          <w:rFonts w:ascii="Arial" w:hAnsi="Arial" w:cs="Arial"/>
+        </w:rPr>
+        <w:t>.</w:t>
+      </w:r>
+    </w:p>
+    <w:p>
+      <w:pPr>
+        <w:pStyle w:val="Sinespaciado"/>
+        <w:ind w:left="720"/>
+        <w:jc w:val="center"/>
+        <w:rPr>
+          <w:rFonts w:ascii="Arial" w:hAnsi="Arial" w:cs="Arial"/>
+        </w:rPr>
+      </w:pPr>
+    </w:p>
+    <w:p>
+      <w:pPr>
+        <w:pStyle w:val="Sinespaciado"/>
+        <w:ind w:left="720"/>
+        <w:jc w:val="center"/>
+        <w:rPr>
+          <w:rFonts w:ascii="Arial" w:hAnsi="Arial" w:cs="Arial"/>
+        </w:rPr>
+      </w:pPr>
+      <w:r>
+        <w:rPr>
+          <w:rFonts w:ascii="Arial" w:hAnsi="Arial" w:cs="Arial"/>
+        </w:rPr>
+        <w:t xml:space="preserve">Figura x. </w:t>
+      </w:r>
+      <w:r>
+        <w:rPr>
+          <w:rFonts w:ascii="Arial" w:hAnsi="Arial" w:cs="Arial"/>
+        </w:rPr>
+        <w:t>: Pantalla Modificar Precio.</w:t>
+      </w:r>
+    </w:p>
+    <w:p>
+      <w:pPr>
+        <w:pStyle w:val="Sinespaciado"/>
+        <w:ind w:left="720"/>
+        <w:rPr>
+          <w:rFonts w:ascii="Arial" w:hAnsi="Arial" w:cs="Arial"/>
+        </w:rPr>
+      </w:pPr>
     </w:p>
     <w:sectPr>
       <w:pgSz w:w="11906" w:h="16838"/>
@@ -1705,6 +2022,56 @@
     </w:sectPr>
   </w:body>
 </w:document>
+</file>
+
+<file path=word/endnotes.xml><?xml version="1.0" encoding="utf-8"?>
+<w:endnotes xmlns:ve="http://schemas.openxmlformats.org/markup-compatibility/2006" xmlns:o="urn:schemas-microsoft-com:office:office" xmlns:r="http://schemas.openxmlformats.org/officeDocument/2006/relationships" xmlns:m="http://schemas.openxmlformats.org/officeDocument/2006/math" xmlns:v="urn:schemas-microsoft-com:vml" xmlns:wp="http://schemas.openxmlformats.org/drawingml/2006/wordprocessingDrawing" xmlns:w10="urn:schemas-microsoft-com:office:word" xmlns:w="http://schemas.openxmlformats.org/wordprocessingml/2006/main" xmlns:wne="http://schemas.microsoft.com/office/word/2006/wordml">
+  <w:endnote w:type="separator" w:id="0">
+    <w:p>
+      <w:pPr>
+        <w:spacing w:after="0" w:line="240" w:lineRule="auto"/>
+      </w:pPr>
+      <w:r>
+        <w:separator/>
+      </w:r>
+    </w:p>
+  </w:endnote>
+  <w:endnote w:type="continuationSeparator" w:id="1">
+    <w:p>
+      <w:pPr>
+        <w:spacing w:after="0" w:line="240" w:lineRule="auto"/>
+      </w:pPr>
+      <w:r>
+        <w:continuationSeparator/>
+      </w:r>
+    </w:p>
+  </w:endnote>
+</w:endnotes>
+</file>
+
+<file path=word/footnotes.xml><?xml version="1.0" encoding="utf-8"?>
+<w:footnotes xmlns:ve="http://schemas.openxmlformats.org/markup-compatibility/2006" xmlns:o="urn:schemas-microsoft-com:office:office" xmlns:r="http://schemas.openxmlformats.org/officeDocument/2006/relationships" xmlns:m="http://schemas.openxmlformats.org/officeDocument/2006/math" xmlns:v="urn:schemas-microsoft-com:vml" xmlns:wp="http://schemas.openxmlformats.org/drawingml/2006/wordprocessingDrawing" xmlns:w10="urn:schemas-microsoft-com:office:word" xmlns:w="http://schemas.openxmlformats.org/wordprocessingml/2006/main" xmlns:wne="http://schemas.microsoft.com/office/word/2006/wordml">
+  <w:footnote w:type="separator" w:id="0">
+    <w:p>
+      <w:pPr>
+        <w:spacing w:after="0" w:line="240" w:lineRule="auto"/>
+      </w:pPr>
+      <w:r>
+        <w:separator/>
+      </w:r>
+    </w:p>
+  </w:footnote>
+  <w:footnote w:type="continuationSeparator" w:id="1">
+    <w:p>
+      <w:pPr>
+        <w:spacing w:after="0" w:line="240" w:lineRule="auto"/>
+      </w:pPr>
+      <w:r>
+        <w:continuationSeparator/>
+      </w:r>
+    </w:p>
+  </w:footnote>
+</w:footnotes>
 </file>
 
 <file path=word/numbering.xml><?xml version="1.0" encoding="utf-8"?>
@@ -2721,6 +3088,54 @@
     <w:pPr>
       <w:spacing w:after="0" w:line="240" w:lineRule="auto"/>
     </w:pPr>
+  </w:style>
+  <w:style w:type="paragraph" w:styleId="Encabezado">
+    <w:name w:val="header"/>
+    <w:basedOn w:val="Normal"/>
+    <w:link w:val="EncabezadoCar"/>
+    <w:uiPriority w:val="99"/>
+    <w:semiHidden/>
+    <w:unhideWhenUsed/>
+    <w:rsid w:val="00007C50"/>
+    <w:pPr>
+      <w:tabs>
+        <w:tab w:val="center" w:pos="4252"/>
+        <w:tab w:val="right" w:pos="8504"/>
+      </w:tabs>
+      <w:spacing w:after="0" w:line="240" w:lineRule="auto"/>
+    </w:pPr>
+  </w:style>
+  <w:style w:type="character" w:customStyle="1" w:styleId="EncabezadoCar">
+    <w:name w:val="Encabezado Car"/>
+    <w:basedOn w:val="Fuentedeprrafopredeter"/>
+    <w:link w:val="Encabezado"/>
+    <w:uiPriority w:val="99"/>
+    <w:semiHidden/>
+    <w:rsid w:val="00007C50"/>
+  </w:style>
+  <w:style w:type="paragraph" w:styleId="Piedepgina">
+    <w:name w:val="footer"/>
+    <w:basedOn w:val="Normal"/>
+    <w:link w:val="PiedepginaCar"/>
+    <w:uiPriority w:val="99"/>
+    <w:semiHidden/>
+    <w:unhideWhenUsed/>
+    <w:rsid w:val="00007C50"/>
+    <w:pPr>
+      <w:tabs>
+        <w:tab w:val="center" w:pos="4252"/>
+        <w:tab w:val="right" w:pos="8504"/>
+      </w:tabs>
+      <w:spacing w:after="0" w:line="240" w:lineRule="auto"/>
+    </w:pPr>
+  </w:style>
+  <w:style w:type="character" w:customStyle="1" w:styleId="PiedepginaCar">
+    <w:name w:val="Pie de página Car"/>
+    <w:basedOn w:val="Fuentedeprrafopredeter"/>
+    <w:link w:val="Piedepgina"/>
+    <w:uiPriority w:val="99"/>
+    <w:semiHidden/>
+    <w:rsid w:val="00007C50"/>
   </w:style>
 </w:styles>
 </file>

</xml_diff>

<commit_message>
diseño de interfaz casi completo
</commit_message>
<xml_diff>
--- a/Documentacion/Interfaz de usuario.docx
+++ b/Documentacion/Interfaz de usuario.docx
@@ -27,6 +27,7 @@
     <w:p>
       <w:pPr>
         <w:pStyle w:val="Sinespaciado"/>
+        <w:jc w:val="both"/>
         <w:rPr>
           <w:rFonts w:ascii="Arial" w:hAnsi="Arial" w:cs="Arial"/>
           <w:u w:val="single"/>
@@ -36,6 +37,7 @@
     <w:p>
       <w:pPr>
         <w:pStyle w:val="Sinespaciado"/>
+        <w:jc w:val="both"/>
         <w:rPr>
           <w:rFonts w:ascii="Arial" w:hAnsi="Arial" w:cs="Arial"/>
           <w:u w:val="single"/>
@@ -70,14 +72,16 @@
     <w:p>
       <w:pPr>
         <w:pStyle w:val="Sinespaciado"/>
-        <w:rPr>
-          <w:rFonts w:ascii="Arial" w:hAnsi="Arial" w:cs="Arial"/>
-        </w:rPr>
-      </w:pPr>
-    </w:p>
-    <w:p>
-      <w:pPr>
-        <w:pStyle w:val="Sinespaciado"/>
+        <w:jc w:val="both"/>
+        <w:rPr>
+          <w:rFonts w:ascii="Arial" w:hAnsi="Arial" w:cs="Arial"/>
+        </w:rPr>
+      </w:pPr>
+    </w:p>
+    <w:p>
+      <w:pPr>
+        <w:pStyle w:val="Sinespaciado"/>
+        <w:jc w:val="both"/>
         <w:rPr>
           <w:rFonts w:ascii="Arial" w:hAnsi="Arial" w:cs="Arial"/>
         </w:rPr>
@@ -196,6 +200,7 @@
     <w:p>
       <w:pPr>
         <w:pStyle w:val="Sinespaciado"/>
+        <w:jc w:val="both"/>
         <w:rPr>
           <w:rFonts w:ascii="Arial" w:hAnsi="Arial" w:cs="Arial"/>
         </w:rPr>
@@ -216,6 +221,7 @@
     <w:p>
       <w:pPr>
         <w:pStyle w:val="Sinespaciado"/>
+        <w:jc w:val="both"/>
         <w:rPr>
           <w:rFonts w:ascii="Arial" w:hAnsi="Arial" w:cs="Arial"/>
         </w:rPr>
@@ -351,6 +357,7 @@
     <w:p>
       <w:pPr>
         <w:pStyle w:val="Sinespaciado"/>
+        <w:jc w:val="both"/>
         <w:rPr>
           <w:rFonts w:ascii="Arial" w:hAnsi="Arial" w:cs="Arial"/>
         </w:rPr>
@@ -490,6 +497,7 @@
     <w:p>
       <w:pPr>
         <w:pStyle w:val="Sinespaciado"/>
+        <w:jc w:val="both"/>
         <w:rPr>
           <w:rFonts w:ascii="Arial" w:hAnsi="Arial" w:cs="Arial"/>
         </w:rPr>
@@ -516,14 +524,16 @@
     <w:p>
       <w:pPr>
         <w:pStyle w:val="Sinespaciado"/>
-        <w:rPr>
-          <w:rFonts w:ascii="Arial" w:hAnsi="Arial" w:cs="Arial"/>
-        </w:rPr>
-      </w:pPr>
-    </w:p>
-    <w:p>
-      <w:pPr>
-        <w:pStyle w:val="Sinespaciado"/>
+        <w:jc w:val="both"/>
+        <w:rPr>
+          <w:rFonts w:ascii="Arial" w:hAnsi="Arial" w:cs="Arial"/>
+        </w:rPr>
+      </w:pPr>
+    </w:p>
+    <w:p>
+      <w:pPr>
+        <w:pStyle w:val="Sinespaciado"/>
+        <w:jc w:val="both"/>
         <w:rPr>
           <w:rFonts w:ascii="Arial" w:hAnsi="Arial" w:cs="Arial"/>
         </w:rPr>
@@ -534,6 +544,15 @@
         </w:rPr>
         <w:t>En la pantalla de la aplicación se puede observar 3 tipos de botones principales:</w:t>
       </w:r>
+    </w:p>
+    <w:p>
+      <w:pPr>
+        <w:pStyle w:val="Sinespaciado"/>
+        <w:jc w:val="both"/>
+        <w:rPr>
+          <w:rFonts w:ascii="Arial" w:hAnsi="Arial" w:cs="Arial"/>
+        </w:rPr>
+      </w:pPr>
     </w:p>
     <w:p>
       <w:pPr>
@@ -586,6 +605,7 @@
       <w:pPr>
         <w:pStyle w:val="Sinespaciado"/>
         <w:ind w:left="720"/>
+        <w:jc w:val="both"/>
         <w:rPr>
           <w:rFonts w:ascii="Arial" w:hAnsi="Arial" w:cs="Arial"/>
         </w:rPr>
@@ -598,6 +618,7 @@
           <w:ilvl w:val="0"/>
           <w:numId w:val="1"/>
         </w:numPr>
+        <w:jc w:val="both"/>
         <w:rPr>
           <w:rFonts w:ascii="Arial" w:hAnsi="Arial" w:cs="Arial"/>
         </w:rPr>
@@ -619,6 +640,7 @@
       <w:pPr>
         <w:pStyle w:val="Sinespaciado"/>
         <w:ind w:left="720"/>
+        <w:jc w:val="both"/>
         <w:rPr>
           <w:rFonts w:ascii="Arial" w:hAnsi="Arial" w:cs="Arial"/>
         </w:rPr>
@@ -631,6 +653,7 @@
           <w:ilvl w:val="0"/>
           <w:numId w:val="1"/>
         </w:numPr>
+        <w:jc w:val="both"/>
         <w:rPr>
           <w:rFonts w:ascii="Arial" w:hAnsi="Arial" w:cs="Arial"/>
         </w:rPr>
@@ -664,14 +687,16 @@
       <w:pPr>
         <w:pStyle w:val="Sinespaciado"/>
         <w:ind w:left="720"/>
-        <w:rPr>
-          <w:rFonts w:ascii="Arial" w:hAnsi="Arial" w:cs="Arial"/>
-        </w:rPr>
-      </w:pPr>
-    </w:p>
-    <w:p>
-      <w:pPr>
-        <w:pStyle w:val="Sinespaciado"/>
+        <w:jc w:val="both"/>
+        <w:rPr>
+          <w:rFonts w:ascii="Arial" w:hAnsi="Arial" w:cs="Arial"/>
+        </w:rPr>
+      </w:pPr>
+    </w:p>
+    <w:p>
+      <w:pPr>
+        <w:pStyle w:val="Sinespaciado"/>
+        <w:jc w:val="both"/>
         <w:rPr>
           <w:rFonts w:ascii="Arial" w:hAnsi="Arial" w:cs="Arial"/>
         </w:rPr>
@@ -688,6 +713,15 @@
         </w:rPr>
         <w:t xml:space="preserve"> 2 elementos opcionales:</w:t>
       </w:r>
+    </w:p>
+    <w:p>
+      <w:pPr>
+        <w:pStyle w:val="Sinespaciado"/>
+        <w:jc w:val="both"/>
+        <w:rPr>
+          <w:rFonts w:ascii="Arial" w:hAnsi="Arial" w:cs="Arial"/>
+        </w:rPr>
+      </w:pPr>
     </w:p>
     <w:p>
       <w:pPr>
@@ -931,6 +965,16 @@
       <w:pPr>
         <w:pStyle w:val="Sinespaciado"/>
         <w:ind w:left="720"/>
+        <w:jc w:val="both"/>
+        <w:rPr>
+          <w:rFonts w:ascii="Arial" w:hAnsi="Arial" w:cs="Arial"/>
+        </w:rPr>
+      </w:pPr>
+    </w:p>
+    <w:p>
+      <w:pPr>
+        <w:pStyle w:val="Sinespaciado"/>
+        <w:ind w:left="720"/>
         <w:jc w:val="center"/>
         <w:rPr>
           <w:rFonts w:ascii="Arial" w:hAnsi="Arial" w:cs="Arial"/>
@@ -1025,6 +1069,7 @@
     <w:p>
       <w:pPr>
         <w:pStyle w:val="Sinespaciado"/>
+        <w:jc w:val="both"/>
         <w:rPr>
           <w:rFonts w:ascii="Arial" w:hAnsi="Arial" w:cs="Arial"/>
         </w:rPr>
@@ -1053,6 +1098,7 @@
     <w:p>
       <w:pPr>
         <w:pStyle w:val="Sinespaciado"/>
+        <w:jc w:val="both"/>
         <w:rPr>
           <w:rFonts w:ascii="Arial" w:hAnsi="Arial" w:cs="Arial"/>
         </w:rPr>
@@ -1067,6 +1113,7 @@
     <w:p>
       <w:pPr>
         <w:pStyle w:val="Sinespaciado"/>
+        <w:jc w:val="both"/>
         <w:rPr>
           <w:rFonts w:ascii="Arial" w:hAnsi="Arial" w:cs="Arial"/>
         </w:rPr>
@@ -1080,30 +1127,8 @@
       <w:r>
         <w:rPr>
           <w:rFonts w:ascii="Arial" w:hAnsi="Arial" w:cs="Arial"/>
-          <w:color w:val="FF0000"/>
-        </w:rPr>
-        <w:t xml:space="preserve">observar una </w:t>
-      </w:r>
-      <w:r>
-        <w:rPr>
-          <w:rFonts w:ascii="Arial" w:hAnsi="Arial" w:cs="Arial"/>
-          <w:color w:val="FF0000"/>
-        </w:rPr>
-        <w:t>"</w:t>
-      </w:r>
-      <w:r>
-        <w:rPr>
-          <w:rFonts w:ascii="Arial" w:hAnsi="Arial" w:cs="Arial"/>
-          <w:color w:val="FF0000"/>
-        </w:rPr>
-        <w:t>X</w:t>
-      </w:r>
-      <w:r>
-        <w:rPr>
-          <w:rFonts w:ascii="Arial" w:hAnsi="Arial" w:cs="Arial"/>
-          <w:color w:val="FF0000"/>
-        </w:rPr>
-        <w:t>"</w:t>
+        </w:rPr>
+        <w:t>observar una "X"</w:t>
       </w:r>
       <w:r>
         <w:rPr>
@@ -1207,6 +1232,7 @@
     <w:p>
       <w:pPr>
         <w:pStyle w:val="Sinespaciado"/>
+        <w:jc w:val="both"/>
         <w:rPr>
           <w:rFonts w:ascii="Arial" w:hAnsi="Arial" w:cs="Arial"/>
         </w:rPr>
@@ -1275,59 +1301,33 @@
     <w:p>
       <w:pPr>
         <w:pStyle w:val="Sinespaciado"/>
-        <w:jc w:val="center"/>
-        <w:rPr>
-          <w:rFonts w:ascii="Arial" w:hAnsi="Arial" w:cs="Arial"/>
-        </w:rPr>
-      </w:pPr>
-      <w:r>
-        <w:rPr>
-          <w:rFonts w:ascii="Arial" w:hAnsi="Arial" w:cs="Arial"/>
-        </w:rPr>
-        <w:t>Figura x. : Pantalla de pedido.</w:t>
-      </w:r>
-    </w:p>
-    <w:p>
-      <w:pPr>
-        <w:pStyle w:val="Sinespaciado"/>
-        <w:rPr>
-          <w:rFonts w:ascii="Arial" w:hAnsi="Arial" w:cs="Arial"/>
-        </w:rPr>
-      </w:pPr>
-    </w:p>
-    <w:p>
-      <w:pPr>
-        <w:pStyle w:val="Sinespaciado"/>
-        <w:rPr>
-          <w:rFonts w:ascii="Arial" w:hAnsi="Arial" w:cs="Arial"/>
-        </w:rPr>
-      </w:pPr>
-      <w:r>
-        <w:rPr>
-          <w:rFonts w:ascii="Arial" w:hAnsi="Arial" w:cs="Arial"/>
-        </w:rPr>
-        <w:t>Interfaz de configuración de servidor</w:t>
-      </w:r>
-      <w:r>
-        <w:rPr>
-          <w:rFonts w:ascii="Arial" w:hAnsi="Arial" w:cs="Arial"/>
-          <w:color w:val="FF0000"/>
-          <w:u w:val="single"/>
-        </w:rPr>
-        <w:t>(pendiente)</w:t>
-      </w:r>
-      <w:r>
-        <w:rPr>
-          <w:rFonts w:ascii="Arial" w:hAnsi="Arial" w:cs="Arial"/>
-          <w:color w:val="FF0000"/>
-        </w:rPr>
-        <w:t>:</w:t>
-      </w:r>
-      <w:r>
-        <w:rPr>
-          <w:rFonts w:ascii="Arial" w:hAnsi="Arial" w:cs="Arial"/>
-        </w:rPr>
-        <w:t>: Permite al usuario configurar la conexión del dispositivo móvil con el servidor</w:t>
+        <w:jc w:val="both"/>
+        <w:rPr>
+          <w:rFonts w:ascii="Arial" w:hAnsi="Arial" w:cs="Arial"/>
+        </w:rPr>
+      </w:pPr>
+    </w:p>
+    <w:p>
+      <w:pPr>
+        <w:pStyle w:val="Sinespaciado"/>
+        <w:jc w:val="both"/>
+        <w:rPr>
+          <w:rFonts w:ascii="Arial" w:hAnsi="Arial" w:cs="Arial"/>
+        </w:rPr>
+      </w:pPr>
+      <w:r>
+        <w:rPr>
+          <w:rFonts w:ascii="Arial" w:hAnsi="Arial" w:cs="Arial"/>
+          <w:b/>
+          <w:i/>
+        </w:rPr>
+        <w:t>Interfaz de configuración de servidor:</w:t>
+      </w:r>
+      <w:r>
+        <w:rPr>
+          <w:rFonts w:ascii="Arial" w:hAnsi="Arial" w:cs="Arial"/>
+        </w:rPr>
+        <w:t xml:space="preserve"> Permite al usuario configurar la conexión del dispositivo móvil con el servidor</w:t>
       </w:r>
       <w:r>
         <w:rPr>
@@ -1339,6 +1339,7 @@
     <w:p>
       <w:pPr>
         <w:pStyle w:val="Sinespaciado"/>
+        <w:jc w:val="both"/>
         <w:rPr>
           <w:rFonts w:ascii="Arial" w:hAnsi="Arial" w:cs="Arial"/>
         </w:rPr>
@@ -1452,6 +1453,7 @@
     <w:p>
       <w:pPr>
         <w:pStyle w:val="Sinespaciado"/>
+        <w:jc w:val="both"/>
         <w:rPr>
           <w:rFonts w:ascii="Arial" w:hAnsi="Arial" w:cs="Arial"/>
         </w:rPr>
@@ -1492,25 +1494,145 @@
     <w:p>
       <w:pPr>
         <w:pStyle w:val="Sinespaciado"/>
-        <w:jc w:val="center"/>
-        <w:rPr>
-          <w:rFonts w:ascii="Arial" w:hAnsi="Arial" w:cs="Arial"/>
-        </w:rPr>
-      </w:pPr>
-    </w:p>
-    <w:p>
-      <w:pPr>
-        <w:pStyle w:val="Sinespaciado"/>
-        <w:jc w:val="center"/>
-        <w:rPr>
-          <w:rFonts w:ascii="Arial" w:hAnsi="Arial" w:cs="Arial"/>
-        </w:rPr>
-      </w:pPr>
-      <w:r>
-        <w:rPr>
-          <w:rFonts w:ascii="Arial" w:hAnsi="Arial" w:cs="Arial"/>
-        </w:rPr>
-        <w:t>Figura x. : Inicio de la aplicación</w:t>
+        <w:jc w:val="both"/>
+        <w:rPr>
+          <w:rFonts w:ascii="Arial" w:hAnsi="Arial" w:cs="Arial"/>
+        </w:rPr>
+      </w:pPr>
+    </w:p>
+    <w:p>
+      <w:pPr>
+        <w:pStyle w:val="Sinespaciado"/>
+        <w:jc w:val="both"/>
+        <w:rPr>
+          <w:rFonts w:ascii="Arial" w:hAnsi="Arial" w:cs="Arial"/>
+        </w:rPr>
+      </w:pPr>
+      <w:r>
+        <w:rPr>
+          <w:rFonts w:ascii="Arial" w:hAnsi="Arial" w:cs="Arial"/>
+          <w:b/>
+          <w:i/>
+        </w:rPr>
+        <w:t>Pantalla Inicial/Login:</w:t>
+      </w:r>
+      <w:r>
+        <w:rPr>
+          <w:rFonts w:ascii="Arial" w:hAnsi="Arial" w:cs="Arial"/>
+        </w:rPr>
+        <w:t xml:space="preserve"> Al  iniciar el sistema</w:t>
+      </w:r>
+      <w:r>
+        <w:rPr>
+          <w:rFonts w:ascii="Arial" w:hAnsi="Arial" w:cs="Arial"/>
+        </w:rPr>
+        <w:t xml:space="preserve"> los usuarios se encuentran con la pantalla de bienvenida del sistema. En  la parte inferior de la pantalla se encuentran los </w:t>
+      </w:r>
+      <w:r>
+        <w:rPr>
+          <w:rFonts w:ascii="Arial" w:hAnsi="Arial" w:cs="Arial"/>
+        </w:rPr>
+        <w:t xml:space="preserve"> campos Usuario y Contraseña, los cuales permitirán</w:t>
+      </w:r>
+      <w:r>
+        <w:rPr>
+          <w:rFonts w:ascii="Arial" w:hAnsi="Arial" w:cs="Arial"/>
+        </w:rPr>
+        <w:t xml:space="preserve"> tener acceso al sistema solo</w:t>
+      </w:r>
+      <w:r>
+        <w:rPr>
+          <w:rFonts w:ascii="Arial" w:hAnsi="Arial" w:cs="Arial"/>
+        </w:rPr>
+        <w:t xml:space="preserve"> los usuarios autorizados.</w:t>
+      </w:r>
+    </w:p>
+    <w:p>
+      <w:pPr>
+        <w:pStyle w:val="Sinespaciado"/>
+        <w:jc w:val="center"/>
+        <w:rPr>
+          <w:rFonts w:ascii="Arial" w:hAnsi="Arial" w:cs="Arial"/>
+        </w:rPr>
+      </w:pPr>
+      <w:r>
+        <w:rPr>
+          <w:rFonts w:ascii="Arial" w:hAnsi="Arial" w:cs="Arial"/>
+          <w:noProof/>
+          <w:lang w:eastAsia="es-ES"/>
+        </w:rPr>
+        <w:lastRenderedPageBreak/>
+        <w:drawing>
+          <wp:inline distT="0" distB="0" distL="0" distR="0">
+            <wp:extent cx="3963264" cy="2493818"/>
+            <wp:effectExtent l="19050" t="0" r="0" b="0"/>
+            <wp:docPr id="7" name="4 Imagen" descr="2014-11-13 19_23_19-Greenshot.jpg"/>
+            <wp:cNvGraphicFramePr>
+              <a:graphicFrameLocks xmlns:a="http://schemas.openxmlformats.org/drawingml/2006/main" noChangeAspect="1"/>
+            </wp:cNvGraphicFramePr>
+            <a:graphic xmlns:a="http://schemas.openxmlformats.org/drawingml/2006/main">
+              <a:graphicData uri="http://schemas.openxmlformats.org/drawingml/2006/picture">
+                <pic:pic xmlns:pic="http://schemas.openxmlformats.org/drawingml/2006/picture">
+                  <pic:nvPicPr>
+                    <pic:cNvPr id="0" name="2014-11-13 19_23_19-Greenshot.jpg"/>
+                    <pic:cNvPicPr/>
+                  </pic:nvPicPr>
+                  <pic:blipFill>
+                    <a:blip r:embed="rId14" cstate="print"/>
+                    <a:stretch>
+                      <a:fillRect/>
+                    </a:stretch>
+                  </pic:blipFill>
+                  <pic:spPr>
+                    <a:xfrm>
+                      <a:off x="0" y="0"/>
+                      <a:ext cx="3964708" cy="2494727"/>
+                    </a:xfrm>
+                    <a:prstGeom prst="rect">
+                      <a:avLst/>
+                    </a:prstGeom>
+                  </pic:spPr>
+                </pic:pic>
+              </a:graphicData>
+            </a:graphic>
+          </wp:inline>
+        </w:drawing>
+      </w:r>
+    </w:p>
+    <w:p>
+      <w:pPr>
+        <w:pStyle w:val="Sinespaciado"/>
+        <w:jc w:val="center"/>
+        <w:rPr>
+          <w:rFonts w:ascii="Arial" w:hAnsi="Arial" w:cs="Arial"/>
+        </w:rPr>
+      </w:pPr>
+    </w:p>
+    <w:p>
+      <w:pPr>
+        <w:pStyle w:val="Sinespaciado"/>
+        <w:jc w:val="center"/>
+        <w:rPr>
+          <w:rFonts w:ascii="Arial" w:hAnsi="Arial" w:cs="Arial"/>
+        </w:rPr>
+      </w:pPr>
+      <w:r>
+        <w:rPr>
+          <w:rFonts w:ascii="Arial" w:hAnsi="Arial" w:cs="Arial"/>
+        </w:rPr>
+        <w:t xml:space="preserve">Figura x. </w:t>
+      </w:r>
+      <w:r>
+        <w:rPr>
+          <w:rFonts w:ascii="Arial" w:hAnsi="Arial" w:cs="Arial"/>
+        </w:rPr>
+        <w:t xml:space="preserve">: </w:t>
+      </w:r>
+      <w:r>
+        <w:rPr>
+          <w:rFonts w:ascii="Arial" w:hAnsi="Arial" w:cs="Arial"/>
+        </w:rPr>
+        <w:t>Login de la aplicación</w:t>
       </w:r>
       <w:r>
         <w:rPr>
@@ -1522,59 +1644,90 @@
     <w:p>
       <w:pPr>
         <w:pStyle w:val="Sinespaciado"/>
-        <w:jc w:val="center"/>
-        <w:rPr>
-          <w:rFonts w:ascii="Arial" w:hAnsi="Arial" w:cs="Arial"/>
-        </w:rPr>
-      </w:pPr>
-    </w:p>
-    <w:p>
-      <w:pPr>
-        <w:pStyle w:val="Sinespaciado"/>
-        <w:rPr>
-          <w:rFonts w:ascii="Arial" w:hAnsi="Arial" w:cs="Arial"/>
-        </w:rPr>
-      </w:pPr>
-      <w:r>
-        <w:rPr>
-          <w:rFonts w:ascii="Arial" w:hAnsi="Arial" w:cs="Arial"/>
-        </w:rPr>
-        <w:t>Pantalla Inicial/Login:</w:t>
-      </w:r>
-      <w:r>
-        <w:rPr>
-          <w:rFonts w:ascii="Arial" w:hAnsi="Arial" w:cs="Arial"/>
-        </w:rPr>
-        <w:t xml:space="preserve"> Al  iniciar el sistema</w:t>
-      </w:r>
-      <w:r>
-        <w:rPr>
-          <w:rFonts w:ascii="Arial" w:hAnsi="Arial" w:cs="Arial"/>
-        </w:rPr>
-        <w:t xml:space="preserve"> los usuarios se encuentran con la pantalla de bienvenida del sistema. En  la parte inferior de la pantalla se encuentran los </w:t>
-      </w:r>
-      <w:r>
-        <w:rPr>
-          <w:rFonts w:ascii="Arial" w:hAnsi="Arial" w:cs="Arial"/>
-        </w:rPr>
-        <w:t xml:space="preserve"> campos Usuario y Contraseña, los cuales permitirán</w:t>
-      </w:r>
-      <w:r>
-        <w:rPr>
-          <w:rFonts w:ascii="Arial" w:hAnsi="Arial" w:cs="Arial"/>
-        </w:rPr>
-        <w:t xml:space="preserve"> tener acceso al sistema solo</w:t>
-      </w:r>
-      <w:r>
-        <w:rPr>
-          <w:rFonts w:ascii="Arial" w:hAnsi="Arial" w:cs="Arial"/>
-        </w:rPr>
-        <w:t xml:space="preserve"> los usuarios autorizados.</w:t>
-      </w:r>
-    </w:p>
-    <w:p>
-      <w:pPr>
-        <w:pStyle w:val="Sinespaciado"/>
+        <w:rPr>
+          <w:rFonts w:ascii="Arial" w:hAnsi="Arial" w:cs="Arial"/>
+        </w:rPr>
+      </w:pPr>
+    </w:p>
+    <w:p>
+      <w:pPr>
+        <w:pStyle w:val="Sinespaciado"/>
+        <w:jc w:val="both"/>
+        <w:rPr>
+          <w:rFonts w:ascii="Arial" w:hAnsi="Arial" w:cs="Arial"/>
+        </w:rPr>
+      </w:pPr>
+      <w:r>
+        <w:rPr>
+          <w:rFonts w:ascii="Arial" w:hAnsi="Arial" w:cs="Arial"/>
+        </w:rPr>
+        <w:t>Al ingresar el usuario y su contraseña, se direccionara a la pantalla de pedidos, En caso contrario aparecerá un mensaje de "Usuario o contraseña incorrecto".</w:t>
+      </w:r>
+    </w:p>
+    <w:p>
+      <w:pPr>
+        <w:pStyle w:val="Sinespaciado"/>
+        <w:jc w:val="both"/>
+        <w:rPr>
+          <w:rFonts w:ascii="Arial" w:hAnsi="Arial" w:cs="Arial"/>
+        </w:rPr>
+      </w:pPr>
+    </w:p>
+    <w:p>
+      <w:pPr>
+        <w:pStyle w:val="Sinespaciado"/>
+        <w:jc w:val="center"/>
+        <w:rPr>
+          <w:rFonts w:ascii="Arial" w:hAnsi="Arial" w:cs="Arial"/>
+        </w:rPr>
+      </w:pPr>
+      <w:r>
+        <w:rPr>
+          <w:rFonts w:ascii="Arial" w:hAnsi="Arial" w:cs="Arial"/>
+          <w:noProof/>
+          <w:lang w:eastAsia="es-ES"/>
+        </w:rPr>
+        <w:drawing>
+          <wp:inline distT="0" distB="0" distL="0" distR="0">
+            <wp:extent cx="3950277" cy="2485646"/>
+            <wp:effectExtent l="19050" t="0" r="0" b="0"/>
+            <wp:docPr id="8" name="7 Imagen" descr="2014-11-13 19_25_13-Greenshot.jpg"/>
+            <wp:cNvGraphicFramePr>
+              <a:graphicFrameLocks xmlns:a="http://schemas.openxmlformats.org/drawingml/2006/main" noChangeAspect="1"/>
+            </wp:cNvGraphicFramePr>
+            <a:graphic xmlns:a="http://schemas.openxmlformats.org/drawingml/2006/main">
+              <a:graphicData uri="http://schemas.openxmlformats.org/drawingml/2006/picture">
+                <pic:pic xmlns:pic="http://schemas.openxmlformats.org/drawingml/2006/picture">
+                  <pic:nvPicPr>
+                    <pic:cNvPr id="0" name="2014-11-13 19_25_13-Greenshot.jpg"/>
+                    <pic:cNvPicPr/>
+                  </pic:nvPicPr>
+                  <pic:blipFill>
+                    <a:blip r:embed="rId15" cstate="print"/>
+                    <a:stretch>
+                      <a:fillRect/>
+                    </a:stretch>
+                  </pic:blipFill>
+                  <pic:spPr>
+                    <a:xfrm>
+                      <a:off x="0" y="0"/>
+                      <a:ext cx="3951714" cy="2486550"/>
+                    </a:xfrm>
+                    <a:prstGeom prst="rect">
+                      <a:avLst/>
+                    </a:prstGeom>
+                  </pic:spPr>
+                </pic:pic>
+              </a:graphicData>
+            </a:graphic>
+          </wp:inline>
+        </w:drawing>
+      </w:r>
+    </w:p>
+    <w:p>
+      <w:pPr>
+        <w:pStyle w:val="Sinespaciado"/>
+        <w:jc w:val="center"/>
         <w:rPr>
           <w:rFonts w:ascii="Arial" w:hAnsi="Arial" w:cs="Arial"/>
         </w:rPr>
@@ -1598,13 +1751,7 @@
         <w:rPr>
           <w:rFonts w:ascii="Arial" w:hAnsi="Arial" w:cs="Arial"/>
         </w:rPr>
-        <w:t xml:space="preserve">: </w:t>
-      </w:r>
-      <w:r>
-        <w:rPr>
-          <w:rFonts w:ascii="Arial" w:hAnsi="Arial" w:cs="Arial"/>
-        </w:rPr>
-        <w:t>Login de la aplicación</w:t>
+        <w:t>: Autenticación incorrecta</w:t>
       </w:r>
       <w:r>
         <w:rPr>
@@ -1624,70 +1771,16 @@
     <w:p>
       <w:pPr>
         <w:pStyle w:val="Sinespaciado"/>
-        <w:rPr>
-          <w:rFonts w:ascii="Arial" w:hAnsi="Arial" w:cs="Arial"/>
-        </w:rPr>
-      </w:pPr>
-      <w:r>
-        <w:rPr>
-          <w:rFonts w:ascii="Arial" w:hAnsi="Arial" w:cs="Arial"/>
-        </w:rPr>
-        <w:t>Al ingresar el usuario y su contraseña, se direccionara a la pantalla de pedidos, En caso contrario aparecerá un mensaje de "Usuario o contraseña incorrecto".</w:t>
-      </w:r>
-    </w:p>
-    <w:p>
-      <w:pPr>
-        <w:pStyle w:val="Sinespaciado"/>
-        <w:rPr>
-          <w:rFonts w:ascii="Arial" w:hAnsi="Arial" w:cs="Arial"/>
-        </w:rPr>
-      </w:pPr>
-    </w:p>
-    <w:p>
-      <w:pPr>
-        <w:pStyle w:val="Sinespaciado"/>
-        <w:jc w:val="center"/>
-        <w:rPr>
-          <w:rFonts w:ascii="Arial" w:hAnsi="Arial" w:cs="Arial"/>
-        </w:rPr>
-      </w:pPr>
-      <w:r>
-        <w:rPr>
-          <w:rFonts w:ascii="Arial" w:hAnsi="Arial" w:cs="Arial"/>
-        </w:rPr>
-        <w:t xml:space="preserve">Figura x. </w:t>
-      </w:r>
-      <w:r>
-        <w:rPr>
-          <w:rFonts w:ascii="Arial" w:hAnsi="Arial" w:cs="Arial"/>
-        </w:rPr>
-        <w:t>: Autenticación incorrecta</w:t>
-      </w:r>
-      <w:r>
-        <w:rPr>
-          <w:rFonts w:ascii="Arial" w:hAnsi="Arial" w:cs="Arial"/>
-        </w:rPr>
-        <w:t>.</w:t>
-      </w:r>
-    </w:p>
-    <w:p>
-      <w:pPr>
-        <w:pStyle w:val="Sinespaciado"/>
-        <w:rPr>
-          <w:rFonts w:ascii="Arial" w:hAnsi="Arial" w:cs="Arial"/>
-        </w:rPr>
-      </w:pPr>
-    </w:p>
-    <w:p>
-      <w:pPr>
-        <w:pStyle w:val="Sinespaciado"/>
-        <w:rPr>
-          <w:rFonts w:ascii="Arial" w:hAnsi="Arial" w:cs="Arial"/>
-        </w:rPr>
-      </w:pPr>
-      <w:r>
-        <w:rPr>
-          <w:rFonts w:ascii="Arial" w:hAnsi="Arial" w:cs="Arial"/>
+        <w:jc w:val="both"/>
+        <w:rPr>
+          <w:rFonts w:ascii="Arial" w:hAnsi="Arial" w:cs="Arial"/>
+        </w:rPr>
+      </w:pPr>
+      <w:r>
+        <w:rPr>
+          <w:rFonts w:ascii="Arial" w:hAnsi="Arial" w:cs="Arial"/>
+          <w:b/>
+          <w:i/>
         </w:rPr>
         <w:t>Pantalla Pedidos:</w:t>
       </w:r>
@@ -1707,6 +1800,59 @@
     <w:p>
       <w:pPr>
         <w:pStyle w:val="Sinespaciado"/>
+        <w:jc w:val="center"/>
+        <w:rPr>
+          <w:rFonts w:ascii="Arial" w:hAnsi="Arial" w:cs="Arial"/>
+        </w:rPr>
+      </w:pPr>
+      <w:r>
+        <w:rPr>
+          <w:rFonts w:ascii="Arial" w:hAnsi="Arial" w:cs="Arial"/>
+          <w:noProof/>
+          <w:lang w:eastAsia="es-ES"/>
+        </w:rPr>
+        <w:lastRenderedPageBreak/>
+        <w:drawing>
+          <wp:inline distT="0" distB="0" distL="0" distR="0">
+            <wp:extent cx="3964131" cy="2494363"/>
+            <wp:effectExtent l="19050" t="0" r="0" b="0"/>
+            <wp:docPr id="11" name="10 Imagen" descr="2014-11-13 19_23_34-Greenshot.jpg"/>
+            <wp:cNvGraphicFramePr>
+              <a:graphicFrameLocks xmlns:a="http://schemas.openxmlformats.org/drawingml/2006/main" noChangeAspect="1"/>
+            </wp:cNvGraphicFramePr>
+            <a:graphic xmlns:a="http://schemas.openxmlformats.org/drawingml/2006/main">
+              <a:graphicData uri="http://schemas.openxmlformats.org/drawingml/2006/picture">
+                <pic:pic xmlns:pic="http://schemas.openxmlformats.org/drawingml/2006/picture">
+                  <pic:nvPicPr>
+                    <pic:cNvPr id="0" name="2014-11-13 19_23_34-Greenshot.jpg"/>
+                    <pic:cNvPicPr/>
+                  </pic:nvPicPr>
+                  <pic:blipFill>
+                    <a:blip r:embed="rId16" cstate="print"/>
+                    <a:stretch>
+                      <a:fillRect/>
+                    </a:stretch>
+                  </pic:blipFill>
+                  <pic:spPr>
+                    <a:xfrm>
+                      <a:off x="0" y="0"/>
+                      <a:ext cx="3965573" cy="2495270"/>
+                    </a:xfrm>
+                    <a:prstGeom prst="rect">
+                      <a:avLst/>
+                    </a:prstGeom>
+                  </pic:spPr>
+                </pic:pic>
+              </a:graphicData>
+            </a:graphic>
+          </wp:inline>
+        </w:drawing>
+      </w:r>
+    </w:p>
+    <w:p>
+      <w:pPr>
+        <w:pStyle w:val="Sinespaciado"/>
+        <w:jc w:val="center"/>
         <w:rPr>
           <w:rFonts w:ascii="Arial" w:hAnsi="Arial" w:cs="Arial"/>
         </w:rPr>
@@ -1750,6 +1896,7 @@
           <w:ilvl w:val="0"/>
           <w:numId w:val="4"/>
         </w:numPr>
+        <w:jc w:val="both"/>
         <w:rPr>
           <w:rFonts w:ascii="Arial" w:hAnsi="Arial" w:cs="Arial"/>
         </w:rPr>
@@ -1771,6 +1918,7 @@
       <w:pPr>
         <w:pStyle w:val="Sinespaciado"/>
         <w:ind w:left="720"/>
+        <w:jc w:val="both"/>
         <w:rPr>
           <w:rFonts w:ascii="Arial" w:hAnsi="Arial" w:cs="Arial"/>
         </w:rPr>
@@ -1783,6 +1931,7 @@
           <w:ilvl w:val="0"/>
           <w:numId w:val="4"/>
         </w:numPr>
+        <w:jc w:val="both"/>
         <w:rPr>
           <w:rFonts w:ascii="Arial" w:hAnsi="Arial" w:cs="Arial"/>
         </w:rPr>
@@ -1804,6 +1953,7 @@
       <w:pPr>
         <w:pStyle w:val="Sinespaciado"/>
         <w:ind w:left="720"/>
+        <w:jc w:val="both"/>
         <w:rPr>
           <w:rFonts w:ascii="Arial" w:hAnsi="Arial" w:cs="Arial"/>
         </w:rPr>
@@ -1816,6 +1966,7 @@
           <w:ilvl w:val="0"/>
           <w:numId w:val="4"/>
         </w:numPr>
+        <w:jc w:val="both"/>
         <w:rPr>
           <w:rFonts w:ascii="Arial" w:hAnsi="Arial" w:cs="Arial"/>
         </w:rPr>
@@ -1891,6 +2042,7 @@
           <w:ilvl w:val="0"/>
           <w:numId w:val="4"/>
         </w:numPr>
+        <w:jc w:val="both"/>
         <w:rPr>
           <w:rFonts w:ascii="Arial" w:hAnsi="Arial" w:cs="Arial"/>
         </w:rPr>
@@ -1912,14 +2064,16 @@
       <w:pPr>
         <w:pStyle w:val="Sinespaciado"/>
         <w:ind w:left="720"/>
-        <w:rPr>
-          <w:rFonts w:ascii="Arial" w:hAnsi="Arial" w:cs="Arial"/>
-        </w:rPr>
-      </w:pPr>
-    </w:p>
-    <w:p>
-      <w:pPr>
-        <w:pStyle w:val="Sinespaciado"/>
+        <w:jc w:val="both"/>
+        <w:rPr>
+          <w:rFonts w:ascii="Arial" w:hAnsi="Arial" w:cs="Arial"/>
+        </w:rPr>
+      </w:pPr>
+    </w:p>
+    <w:p>
+      <w:pPr>
+        <w:pStyle w:val="Sinespaciado"/>
+        <w:jc w:val="both"/>
         <w:rPr>
           <w:rFonts w:ascii="Arial" w:hAnsi="Arial" w:cs="Arial"/>
         </w:rPr>
@@ -1965,6 +2119,65 @@
           <w:rFonts w:ascii="Arial" w:hAnsi="Arial" w:cs="Arial"/>
         </w:rPr>
         <w:t>Cuenta con un cuadro principal que lista los videos con los siguientes datos: id, Nombre, Url y Estado.</w:t>
+      </w:r>
+    </w:p>
+    <w:p>
+      <w:pPr>
+        <w:pStyle w:val="Sinespaciado"/>
+        <w:rPr>
+          <w:rFonts w:ascii="Arial" w:hAnsi="Arial" w:cs="Arial"/>
+        </w:rPr>
+      </w:pPr>
+    </w:p>
+    <w:p>
+      <w:pPr>
+        <w:pStyle w:val="Sinespaciado"/>
+        <w:jc w:val="center"/>
+        <w:rPr>
+          <w:rFonts w:ascii="Arial" w:hAnsi="Arial" w:cs="Arial"/>
+        </w:rPr>
+      </w:pPr>
+      <w:r>
+        <w:rPr>
+          <w:rFonts w:ascii="Arial" w:hAnsi="Arial" w:cs="Arial"/>
+          <w:noProof/>
+          <w:lang w:eastAsia="es-ES"/>
+        </w:rPr>
+        <w:drawing>
+          <wp:inline distT="0" distB="0" distL="0" distR="0">
+            <wp:extent cx="3952256" cy="2486891"/>
+            <wp:effectExtent l="19050" t="0" r="0" b="0"/>
+            <wp:docPr id="12" name="11 Imagen" descr="2014-11-13 19_23_45-Greenshot.jpg"/>
+            <wp:cNvGraphicFramePr>
+              <a:graphicFrameLocks xmlns:a="http://schemas.openxmlformats.org/drawingml/2006/main" noChangeAspect="1"/>
+            </wp:cNvGraphicFramePr>
+            <a:graphic xmlns:a="http://schemas.openxmlformats.org/drawingml/2006/main">
+              <a:graphicData uri="http://schemas.openxmlformats.org/drawingml/2006/picture">
+                <pic:pic xmlns:pic="http://schemas.openxmlformats.org/drawingml/2006/picture">
+                  <pic:nvPicPr>
+                    <pic:cNvPr id="0" name="2014-11-13 19_23_45-Greenshot.jpg"/>
+                    <pic:cNvPicPr/>
+                  </pic:nvPicPr>
+                  <pic:blipFill>
+                    <a:blip r:embed="rId17" cstate="print"/>
+                    <a:stretch>
+                      <a:fillRect/>
+                    </a:stretch>
+                  </pic:blipFill>
+                  <pic:spPr>
+                    <a:xfrm>
+                      <a:off x="0" y="0"/>
+                      <a:ext cx="3953693" cy="2487795"/>
+                    </a:xfrm>
+                    <a:prstGeom prst="rect">
+                      <a:avLst/>
+                    </a:prstGeom>
+                  </pic:spPr>
+                </pic:pic>
+              </a:graphicData>
+            </a:graphic>
+          </wp:inline>
+        </w:drawing>
       </w:r>
     </w:p>
     <w:p>
@@ -2012,6 +2225,7 @@
           <w:ilvl w:val="0"/>
           <w:numId w:val="5"/>
         </w:numPr>
+        <w:jc w:val="both"/>
         <w:rPr>
           <w:rFonts w:ascii="Arial" w:hAnsi="Arial" w:cs="Arial"/>
         </w:rPr>
@@ -2041,6 +2255,7 @@
         <w:rPr>
           <w:rFonts w:ascii="Arial" w:hAnsi="Arial" w:cs="Arial"/>
         </w:rPr>
+        <w:lastRenderedPageBreak/>
         <w:tab/>
       </w:r>
       <w:r>
@@ -2049,6 +2264,48 @@
         </w:rPr>
         <w:tab/>
       </w:r>
+      <w:r>
+        <w:rPr>
+          <w:rFonts w:ascii="Arial" w:hAnsi="Arial" w:cs="Arial"/>
+          <w:noProof/>
+          <w:lang w:eastAsia="es-ES"/>
+        </w:rPr>
+        <w:drawing>
+          <wp:inline distT="0" distB="0" distL="0" distR="0">
+            <wp:extent cx="1879022" cy="1172548"/>
+            <wp:effectExtent l="19050" t="0" r="6928" b="0"/>
+            <wp:docPr id="13" name="12 Imagen" descr="2014-11-13 19_23_50-Greenshot.jpg"/>
+            <wp:cNvGraphicFramePr>
+              <a:graphicFrameLocks xmlns:a="http://schemas.openxmlformats.org/drawingml/2006/main" noChangeAspect="1"/>
+            </wp:cNvGraphicFramePr>
+            <a:graphic xmlns:a="http://schemas.openxmlformats.org/drawingml/2006/main">
+              <a:graphicData uri="http://schemas.openxmlformats.org/drawingml/2006/picture">
+                <pic:pic xmlns:pic="http://schemas.openxmlformats.org/drawingml/2006/picture">
+                  <pic:nvPicPr>
+                    <pic:cNvPr id="0" name="2014-11-13 19_23_50-Greenshot.jpg"/>
+                    <pic:cNvPicPr/>
+                  </pic:nvPicPr>
+                  <pic:blipFill>
+                    <a:blip r:embed="rId18"/>
+                    <a:stretch>
+                      <a:fillRect/>
+                    </a:stretch>
+                  </pic:blipFill>
+                  <pic:spPr>
+                    <a:xfrm>
+                      <a:off x="0" y="0"/>
+                      <a:ext cx="1878131" cy="1171992"/>
+                    </a:xfrm>
+                    <a:prstGeom prst="rect">
+                      <a:avLst/>
+                    </a:prstGeom>
+                  </pic:spPr>
+                </pic:pic>
+              </a:graphicData>
+            </a:graphic>
+          </wp:inline>
+        </w:drawing>
+      </w:r>
     </w:p>
     <w:p>
       <w:pPr>
@@ -2058,6 +2315,15 @@
           <w:rFonts w:ascii="Arial" w:hAnsi="Arial" w:cs="Arial"/>
         </w:rPr>
       </w:pPr>
+    </w:p>
+    <w:p>
+      <w:pPr>
+        <w:pStyle w:val="Sinespaciado"/>
+        <w:ind w:left="720"/>
+        <w:rPr>
+          <w:rFonts w:ascii="Arial" w:hAnsi="Arial" w:cs="Arial"/>
+        </w:rPr>
+      </w:pPr>
       <w:r>
         <w:rPr>
           <w:rFonts w:ascii="Arial" w:hAnsi="Arial" w:cs="Arial"/>
@@ -2088,15 +2354,6 @@
         <w:pStyle w:val="Sinespaciado"/>
         <w:ind w:left="720"/>
         <w:jc w:val="center"/>
-        <w:rPr>
-          <w:rFonts w:ascii="Arial" w:hAnsi="Arial" w:cs="Arial"/>
-        </w:rPr>
-      </w:pPr>
-    </w:p>
-    <w:p>
-      <w:pPr>
-        <w:pStyle w:val="Sinespaciado"/>
-        <w:ind w:left="720"/>
         <w:rPr>
           <w:rFonts w:ascii="Arial" w:hAnsi="Arial" w:cs="Arial"/>
         </w:rPr>
@@ -2109,6 +2366,7 @@
           <w:ilvl w:val="0"/>
           <w:numId w:val="5"/>
         </w:numPr>
+        <w:jc w:val="both"/>
         <w:rPr>
           <w:rFonts w:ascii="Arial" w:hAnsi="Arial" w:cs="Arial"/>
         </w:rPr>
@@ -2130,6 +2388,7 @@
       <w:pPr>
         <w:pStyle w:val="Sinespaciado"/>
         <w:ind w:left="720"/>
+        <w:jc w:val="both"/>
         <w:rPr>
           <w:rFonts w:ascii="Arial" w:hAnsi="Arial" w:cs="Arial"/>
         </w:rPr>
@@ -2142,6 +2401,7 @@
           <w:ilvl w:val="0"/>
           <w:numId w:val="5"/>
         </w:numPr>
+        <w:jc w:val="both"/>
         <w:rPr>
           <w:rFonts w:ascii="Arial" w:hAnsi="Arial" w:cs="Arial"/>
         </w:rPr>
@@ -2163,30 +2423,25 @@
       <w:pPr>
         <w:pStyle w:val="Sinespaciado"/>
         <w:ind w:left="720"/>
-        <w:rPr>
-          <w:rFonts w:ascii="Arial" w:hAnsi="Arial" w:cs="Arial"/>
-        </w:rPr>
-      </w:pPr>
-    </w:p>
-    <w:p>
-      <w:pPr>
-        <w:pStyle w:val="Sinespaciado"/>
-        <w:ind w:left="720"/>
-        <w:rPr>
-          <w:rFonts w:ascii="Arial" w:hAnsi="Arial" w:cs="Arial"/>
-        </w:rPr>
-      </w:pPr>
-    </w:p>
-    <w:p>
-      <w:pPr>
-        <w:pStyle w:val="Sinespaciado"/>
-        <w:rPr>
-          <w:rFonts w:ascii="Arial" w:hAnsi="Arial" w:cs="Arial"/>
-        </w:rPr>
-      </w:pPr>
-      <w:r>
-        <w:rPr>
-          <w:rFonts w:ascii="Arial" w:hAnsi="Arial" w:cs="Arial"/>
+        <w:jc w:val="both"/>
+        <w:rPr>
+          <w:rFonts w:ascii="Arial" w:hAnsi="Arial" w:cs="Arial"/>
+        </w:rPr>
+      </w:pPr>
+    </w:p>
+    <w:p>
+      <w:pPr>
+        <w:pStyle w:val="Sinespaciado"/>
+        <w:jc w:val="both"/>
+        <w:rPr>
+          <w:rFonts w:ascii="Arial" w:hAnsi="Arial" w:cs="Arial"/>
+        </w:rPr>
+      </w:pPr>
+      <w:r>
+        <w:rPr>
+          <w:rFonts w:ascii="Arial" w:hAnsi="Arial" w:cs="Arial"/>
+          <w:b/>
+          <w:i/>
         </w:rPr>
         <w:t>Pantalla Diarios:</w:t>
       </w:r>
@@ -2230,6 +2485,66 @@
     <w:p>
       <w:pPr>
         <w:pStyle w:val="Sinespaciado"/>
+        <w:rPr>
+          <w:rFonts w:ascii="Arial" w:hAnsi="Arial" w:cs="Arial"/>
+        </w:rPr>
+      </w:pPr>
+    </w:p>
+    <w:p>
+      <w:pPr>
+        <w:pStyle w:val="Sinespaciado"/>
+        <w:jc w:val="center"/>
+        <w:rPr>
+          <w:rFonts w:ascii="Arial" w:hAnsi="Arial" w:cs="Arial"/>
+        </w:rPr>
+      </w:pPr>
+      <w:r>
+        <w:rPr>
+          <w:rFonts w:ascii="Arial" w:hAnsi="Arial" w:cs="Arial"/>
+          <w:noProof/>
+          <w:lang w:eastAsia="es-ES"/>
+        </w:rPr>
+        <w:drawing>
+          <wp:inline distT="0" distB="0" distL="0" distR="0">
+            <wp:extent cx="3977986" cy="2503081"/>
+            <wp:effectExtent l="19050" t="0" r="3464" b="0"/>
+            <wp:docPr id="14" name="13 Imagen" descr="2014-11-13 19_23_56-Greenshot.jpg"/>
+            <wp:cNvGraphicFramePr>
+              <a:graphicFrameLocks xmlns:a="http://schemas.openxmlformats.org/drawingml/2006/main" noChangeAspect="1"/>
+            </wp:cNvGraphicFramePr>
+            <a:graphic xmlns:a="http://schemas.openxmlformats.org/drawingml/2006/main">
+              <a:graphicData uri="http://schemas.openxmlformats.org/drawingml/2006/picture">
+                <pic:pic xmlns:pic="http://schemas.openxmlformats.org/drawingml/2006/picture">
+                  <pic:nvPicPr>
+                    <pic:cNvPr id="0" name="2014-11-13 19_23_56-Greenshot.jpg"/>
+                    <pic:cNvPicPr/>
+                  </pic:nvPicPr>
+                  <pic:blipFill>
+                    <a:blip r:embed="rId19" cstate="print"/>
+                    <a:stretch>
+                      <a:fillRect/>
+                    </a:stretch>
+                  </pic:blipFill>
+                  <pic:spPr>
+                    <a:xfrm>
+                      <a:off x="0" y="0"/>
+                      <a:ext cx="3979433" cy="2503991"/>
+                    </a:xfrm>
+                    <a:prstGeom prst="rect">
+                      <a:avLst/>
+                    </a:prstGeom>
+                  </pic:spPr>
+                </pic:pic>
+              </a:graphicData>
+            </a:graphic>
+          </wp:inline>
+        </w:drawing>
+      </w:r>
+    </w:p>
+    <w:p>
+      <w:pPr>
+        <w:pStyle w:val="Sinespaciado"/>
+        <w:jc w:val="center"/>
         <w:rPr>
           <w:rFonts w:ascii="Arial" w:hAnsi="Arial" w:cs="Arial"/>
         </w:rPr>
@@ -2271,6 +2586,7 @@
           <w:ilvl w:val="0"/>
           <w:numId w:val="7"/>
         </w:numPr>
+        <w:jc w:val="both"/>
         <w:rPr>
           <w:rFonts w:ascii="Arial" w:hAnsi="Arial" w:cs="Arial"/>
         </w:rPr>
@@ -2298,6 +2614,66 @@
       <w:pPr>
         <w:pStyle w:val="Sinespaciado"/>
         <w:ind w:left="720"/>
+        <w:rPr>
+          <w:rFonts w:ascii="Arial" w:hAnsi="Arial" w:cs="Arial"/>
+        </w:rPr>
+      </w:pPr>
+    </w:p>
+    <w:p>
+      <w:pPr>
+        <w:pStyle w:val="Sinespaciado"/>
+        <w:jc w:val="center"/>
+        <w:rPr>
+          <w:rFonts w:ascii="Arial" w:hAnsi="Arial" w:cs="Arial"/>
+        </w:rPr>
+      </w:pPr>
+      <w:r>
+        <w:rPr>
+          <w:rFonts w:ascii="Arial" w:hAnsi="Arial" w:cs="Arial"/>
+          <w:noProof/>
+          <w:lang w:eastAsia="es-ES"/>
+        </w:rPr>
+        <w:drawing>
+          <wp:inline distT="0" distB="0" distL="0" distR="0">
+            <wp:extent cx="2336223" cy="1457852"/>
+            <wp:effectExtent l="19050" t="0" r="6927" b="0"/>
+            <wp:docPr id="15" name="14 Imagen" descr="2014-11-13 19_24_03-Greenshot.jpg"/>
+            <wp:cNvGraphicFramePr>
+              <a:graphicFrameLocks xmlns:a="http://schemas.openxmlformats.org/drawingml/2006/main" noChangeAspect="1"/>
+            </wp:cNvGraphicFramePr>
+            <a:graphic xmlns:a="http://schemas.openxmlformats.org/drawingml/2006/main">
+              <a:graphicData uri="http://schemas.openxmlformats.org/drawingml/2006/picture">
+                <pic:pic xmlns:pic="http://schemas.openxmlformats.org/drawingml/2006/picture">
+                  <pic:nvPicPr>
+                    <pic:cNvPr id="0" name="2014-11-13 19_24_03-Greenshot.jpg"/>
+                    <pic:cNvPicPr/>
+                  </pic:nvPicPr>
+                  <pic:blipFill>
+                    <a:blip r:embed="rId20"/>
+                    <a:stretch>
+                      <a:fillRect/>
+                    </a:stretch>
+                  </pic:blipFill>
+                  <pic:spPr>
+                    <a:xfrm>
+                      <a:off x="0" y="0"/>
+                      <a:ext cx="2333313" cy="1456036"/>
+                    </a:xfrm>
+                    <a:prstGeom prst="rect">
+                      <a:avLst/>
+                    </a:prstGeom>
+                  </pic:spPr>
+                </pic:pic>
+              </a:graphicData>
+            </a:graphic>
+          </wp:inline>
+        </w:drawing>
+      </w:r>
+    </w:p>
+    <w:p>
+      <w:pPr>
+        <w:pStyle w:val="Sinespaciado"/>
+        <w:jc w:val="center"/>
         <w:rPr>
           <w:rFonts w:ascii="Arial" w:hAnsi="Arial" w:cs="Arial"/>
         </w:rPr>
@@ -2340,6 +2716,7 @@
           <w:ilvl w:val="0"/>
           <w:numId w:val="5"/>
         </w:numPr>
+        <w:jc w:val="both"/>
         <w:rPr>
           <w:rFonts w:ascii="Arial" w:hAnsi="Arial" w:cs="Arial"/>
         </w:rPr>
@@ -2368,25 +2745,33 @@
     <w:p>
       <w:pPr>
         <w:pStyle w:val="Sinespaciado"/>
-        <w:rPr>
-          <w:rFonts w:ascii="Arial" w:hAnsi="Arial" w:cs="Arial"/>
-        </w:rPr>
-      </w:pPr>
-      <w:r>
-        <w:rPr>
-          <w:rFonts w:ascii="Arial" w:hAnsi="Arial" w:cs="Arial"/>
-        </w:rPr>
+        <w:jc w:val="both"/>
+        <w:rPr>
+          <w:rFonts w:ascii="Arial" w:hAnsi="Arial" w:cs="Arial"/>
+        </w:rPr>
+      </w:pPr>
+      <w:r>
+        <w:rPr>
+          <w:rFonts w:ascii="Arial" w:hAnsi="Arial" w:cs="Arial"/>
+          <w:b/>
+          <w:i/>
+        </w:rPr>
+        <w:lastRenderedPageBreak/>
         <w:t xml:space="preserve">Pantalla </w:t>
       </w:r>
       <w:r>
         <w:rPr>
           <w:rFonts w:ascii="Arial" w:hAnsi="Arial" w:cs="Arial"/>
+          <w:b/>
+          <w:i/>
         </w:rPr>
         <w:t>Menú</w:t>
       </w:r>
       <w:r>
         <w:rPr>
           <w:rFonts w:ascii="Arial" w:hAnsi="Arial" w:cs="Arial"/>
+          <w:b/>
+          <w:i/>
         </w:rPr>
         <w:t>:</w:t>
       </w:r>
@@ -2452,8 +2837,67 @@
       <w:r>
         <w:rPr>
           <w:rFonts w:ascii="Arial" w:hAnsi="Arial" w:cs="Arial"/>
-        </w:rPr>
-        <w:lastRenderedPageBreak/>
+          <w:noProof/>
+          <w:lang w:eastAsia="es-ES"/>
+        </w:rPr>
+        <w:drawing>
+          <wp:inline distT="0" distB="0" distL="0" distR="0">
+            <wp:extent cx="3963264" cy="2493818"/>
+            <wp:effectExtent l="19050" t="0" r="0" b="0"/>
+            <wp:docPr id="16" name="15 Imagen" descr="2014-11-13 19_26_04-Greenshot.jpg"/>
+            <wp:cNvGraphicFramePr>
+              <a:graphicFrameLocks xmlns:a="http://schemas.openxmlformats.org/drawingml/2006/main" noChangeAspect="1"/>
+            </wp:cNvGraphicFramePr>
+            <a:graphic xmlns:a="http://schemas.openxmlformats.org/drawingml/2006/main">
+              <a:graphicData uri="http://schemas.openxmlformats.org/drawingml/2006/picture">
+                <pic:pic xmlns:pic="http://schemas.openxmlformats.org/drawingml/2006/picture">
+                  <pic:nvPicPr>
+                    <pic:cNvPr id="0" name="2014-11-13 19_26_04-Greenshot.jpg"/>
+                    <pic:cNvPicPr/>
+                  </pic:nvPicPr>
+                  <pic:blipFill>
+                    <a:blip r:embed="rId21" cstate="print"/>
+                    <a:stretch>
+                      <a:fillRect/>
+                    </a:stretch>
+                  </pic:blipFill>
+                  <pic:spPr>
+                    <a:xfrm>
+                      <a:off x="0" y="0"/>
+                      <a:ext cx="3964705" cy="2494725"/>
+                    </a:xfrm>
+                    <a:prstGeom prst="rect">
+                      <a:avLst/>
+                    </a:prstGeom>
+                  </pic:spPr>
+                </pic:pic>
+              </a:graphicData>
+            </a:graphic>
+          </wp:inline>
+        </w:drawing>
+      </w:r>
+    </w:p>
+    <w:p>
+      <w:pPr>
+        <w:pStyle w:val="Sinespaciado"/>
+        <w:jc w:val="center"/>
+        <w:rPr>
+          <w:rFonts w:ascii="Arial" w:hAnsi="Arial" w:cs="Arial"/>
+        </w:rPr>
+      </w:pPr>
+    </w:p>
+    <w:p>
+      <w:pPr>
+        <w:pStyle w:val="Sinespaciado"/>
+        <w:jc w:val="center"/>
+        <w:rPr>
+          <w:rFonts w:ascii="Arial" w:hAnsi="Arial" w:cs="Arial"/>
+        </w:rPr>
+      </w:pPr>
+      <w:r>
+        <w:rPr>
+          <w:rFonts w:ascii="Arial" w:hAnsi="Arial" w:cs="Arial"/>
+        </w:rPr>
         <w:t xml:space="preserve">Figura x. </w:t>
       </w:r>
       <w:r>
@@ -2478,6 +2922,7 @@
           <w:ilvl w:val="0"/>
           <w:numId w:val="6"/>
         </w:numPr>
+        <w:jc w:val="both"/>
         <w:rPr>
           <w:rFonts w:ascii="Arial" w:hAnsi="Arial" w:cs="Arial"/>
         </w:rPr>
@@ -2505,6 +2950,68 @@
           <w:rFonts w:ascii="Arial" w:hAnsi="Arial" w:cs="Arial"/>
         </w:rPr>
         <w:t>.</w:t>
+      </w:r>
+    </w:p>
+    <w:p>
+      <w:pPr>
+        <w:pStyle w:val="Sinespaciado"/>
+        <w:ind w:left="720"/>
+        <w:jc w:val="center"/>
+        <w:rPr>
+          <w:rFonts w:ascii="Arial" w:hAnsi="Arial" w:cs="Arial"/>
+        </w:rPr>
+      </w:pPr>
+    </w:p>
+    <w:p>
+      <w:pPr>
+        <w:pStyle w:val="Sinespaciado"/>
+        <w:ind w:left="720"/>
+        <w:jc w:val="center"/>
+        <w:rPr>
+          <w:rFonts w:ascii="Arial" w:hAnsi="Arial" w:cs="Arial"/>
+        </w:rPr>
+      </w:pPr>
+      <w:r>
+        <w:rPr>
+          <w:rFonts w:ascii="Arial" w:hAnsi="Arial" w:cs="Arial"/>
+          <w:noProof/>
+          <w:lang w:eastAsia="es-ES"/>
+        </w:rPr>
+        <w:drawing>
+          <wp:inline distT="0" distB="0" distL="0" distR="0">
+            <wp:extent cx="2060440" cy="2237509"/>
+            <wp:effectExtent l="19050" t="0" r="0" b="0"/>
+            <wp:docPr id="17" name="16 Imagen" descr="2014-11-13 19_26_09-Greenshot.jpg"/>
+            <wp:cNvGraphicFramePr>
+              <a:graphicFrameLocks xmlns:a="http://schemas.openxmlformats.org/drawingml/2006/main" noChangeAspect="1"/>
+            </wp:cNvGraphicFramePr>
+            <a:graphic xmlns:a="http://schemas.openxmlformats.org/drawingml/2006/main">
+              <a:graphicData uri="http://schemas.openxmlformats.org/drawingml/2006/picture">
+                <pic:pic xmlns:pic="http://schemas.openxmlformats.org/drawingml/2006/picture">
+                  <pic:nvPicPr>
+                    <pic:cNvPr id="0" name="2014-11-13 19_26_09-Greenshot.jpg"/>
+                    <pic:cNvPicPr/>
+                  </pic:nvPicPr>
+                  <pic:blipFill>
+                    <a:blip r:embed="rId22"/>
+                    <a:stretch>
+                      <a:fillRect/>
+                    </a:stretch>
+                  </pic:blipFill>
+                  <pic:spPr>
+                    <a:xfrm>
+                      <a:off x="0" y="0"/>
+                      <a:ext cx="2061789" cy="2238973"/>
+                    </a:xfrm>
+                    <a:prstGeom prst="rect">
+                      <a:avLst/>
+                    </a:prstGeom>
+                  </pic:spPr>
+                </pic:pic>
+              </a:graphicData>
+            </a:graphic>
+          </wp:inline>
+        </w:drawing>
       </w:r>
     </w:p>
     <w:p>

</xml_diff>